<commit_message>
Add structural element check
</commit_message>
<xml_diff>
--- a/src/test/resources/com/wa285/validator/History.docx
+++ b/src/test/resources/com/wa285/validator/History.docx
@@ -70,6 +70,18 @@
         <w:rPr/>
       </w:pPr>
       <w:r>
+        <w:rPr/>
+        <w:t>СПИСОК ИСПОЛНИТЕЛЕЙ</w:t>
+      </w:r>
+    </w:p>
+    <w:p>
+      <w:pPr>
+        <w:pStyle w:val="Normal"/>
+        <w:spacing w:before="0" w:after="0"/>
+        <w:jc w:val="left"/>
+        <w:rPr/>
+      </w:pPr>
+      <w:r>
         <w:rPr>
           <w:b/>
         </w:rPr>
@@ -1418,7 +1430,7 @@
     <w:sectPr>
       <w:headerReference w:type="default" r:id="rId2"/>
       <w:type w:val="nextPage"/>
-      <w:pgSz w:w="11909" w:h="16834"/>
+      <w:pgSz w:w="11906" w:h="16838"/>
       <w:pgMar w:left="706" w:right="850" w:header="1138" w:top="2578" w:footer="0" w:bottom="1138" w:gutter="0"/>
       <w:pgNumType w:start="1" w:fmt="decimal"/>
       <w:formProt w:val="false"/>
@@ -1436,6 +1448,7 @@
       <w:r>
         <w:rPr>
           <w:rFonts w:ascii="Liberation Serif" w:hAnsi="Liberation Serif" w:eastAsia="DejaVu Sans" w:cs="DejaVu Sans"/>
+          <w:color w:val="auto"/>
           <w:sz w:val="24"/>
           <w:szCs w:val="24"/>
           <w:lang w:val="en-US" w:eastAsia="en-US" w:bidi="en-US"/>
@@ -1476,6 +1489,7 @@
       <w:rPr>
         <w:rFonts w:ascii="OpenSymbol" w:hAnsi="OpenSymbol" w:cs="OpenSymbol" w:hint="default"/>
         <w:u w:val="none"/>
+        <w:rFonts w:cs="OpenSymbol"/>
       </w:rPr>
     </w:lvl>
     <w:lvl w:ilvl="1">
@@ -1489,6 +1503,7 @@
       <w:rPr>
         <w:rFonts w:ascii="OpenSymbol" w:hAnsi="OpenSymbol" w:cs="OpenSymbol" w:hint="default"/>
         <w:u w:val="none"/>
+        <w:rFonts w:cs="OpenSymbol"/>
       </w:rPr>
     </w:lvl>
     <w:lvl w:ilvl="2">
@@ -1502,6 +1517,7 @@
       <w:rPr>
         <w:rFonts w:ascii="OpenSymbol" w:hAnsi="OpenSymbol" w:cs="OpenSymbol" w:hint="default"/>
         <w:u w:val="none"/>
+        <w:rFonts w:cs="OpenSymbol"/>
       </w:rPr>
     </w:lvl>
     <w:lvl w:ilvl="3">
@@ -1515,6 +1531,7 @@
       <w:rPr>
         <w:rFonts w:ascii="OpenSymbol" w:hAnsi="OpenSymbol" w:cs="OpenSymbol" w:hint="default"/>
         <w:u w:val="none"/>
+        <w:rFonts w:cs="OpenSymbol"/>
       </w:rPr>
     </w:lvl>
     <w:lvl w:ilvl="4">
@@ -1528,6 +1545,7 @@
       <w:rPr>
         <w:rFonts w:ascii="OpenSymbol" w:hAnsi="OpenSymbol" w:cs="OpenSymbol" w:hint="default"/>
         <w:u w:val="none"/>
+        <w:rFonts w:cs="OpenSymbol"/>
       </w:rPr>
     </w:lvl>
     <w:lvl w:ilvl="5">
@@ -1541,6 +1559,7 @@
       <w:rPr>
         <w:rFonts w:ascii="OpenSymbol" w:hAnsi="OpenSymbol" w:cs="OpenSymbol" w:hint="default"/>
         <w:u w:val="none"/>
+        <w:rFonts w:cs="OpenSymbol"/>
       </w:rPr>
     </w:lvl>
     <w:lvl w:ilvl="6">
@@ -1554,6 +1573,7 @@
       <w:rPr>
         <w:rFonts w:ascii="OpenSymbol" w:hAnsi="OpenSymbol" w:cs="OpenSymbol" w:hint="default"/>
         <w:u w:val="none"/>
+        <w:rFonts w:cs="OpenSymbol"/>
       </w:rPr>
     </w:lvl>
     <w:lvl w:ilvl="7">
@@ -1567,6 +1587,7 @@
       <w:rPr>
         <w:rFonts w:ascii="OpenSymbol" w:hAnsi="OpenSymbol" w:cs="OpenSymbol" w:hint="default"/>
         <w:u w:val="none"/>
+        <w:rFonts w:cs="OpenSymbol"/>
       </w:rPr>
     </w:lvl>
     <w:lvl w:ilvl="8">
@@ -1580,6 +1601,7 @@
       <w:rPr>
         <w:rFonts w:ascii="OpenSymbol" w:hAnsi="OpenSymbol" w:cs="OpenSymbol" w:hint="default"/>
         <w:u w:val="none"/>
+        <w:rFonts w:cs="OpenSymbol"/>
       </w:rPr>
     </w:lvl>
   </w:abstractNum>
@@ -1595,6 +1617,7 @@
       <w:rPr>
         <w:rFonts w:ascii="OpenSymbol" w:hAnsi="OpenSymbol" w:cs="OpenSymbol" w:hint="default"/>
         <w:u w:val="none"/>
+        <w:rFonts w:cs="OpenSymbol"/>
       </w:rPr>
     </w:lvl>
     <w:lvl w:ilvl="1">
@@ -1608,6 +1631,7 @@
       <w:rPr>
         <w:rFonts w:ascii="OpenSymbol" w:hAnsi="OpenSymbol" w:cs="OpenSymbol" w:hint="default"/>
         <w:u w:val="none"/>
+        <w:rFonts w:cs="OpenSymbol"/>
       </w:rPr>
     </w:lvl>
     <w:lvl w:ilvl="2">
@@ -1621,6 +1645,7 @@
       <w:rPr>
         <w:rFonts w:ascii="OpenSymbol" w:hAnsi="OpenSymbol" w:cs="OpenSymbol" w:hint="default"/>
         <w:u w:val="none"/>
+        <w:rFonts w:cs="OpenSymbol"/>
       </w:rPr>
     </w:lvl>
     <w:lvl w:ilvl="3">
@@ -1634,6 +1659,7 @@
       <w:rPr>
         <w:rFonts w:ascii="OpenSymbol" w:hAnsi="OpenSymbol" w:cs="OpenSymbol" w:hint="default"/>
         <w:u w:val="none"/>
+        <w:rFonts w:cs="OpenSymbol"/>
       </w:rPr>
     </w:lvl>
     <w:lvl w:ilvl="4">
@@ -1647,6 +1673,7 @@
       <w:rPr>
         <w:rFonts w:ascii="OpenSymbol" w:hAnsi="OpenSymbol" w:cs="OpenSymbol" w:hint="default"/>
         <w:u w:val="none"/>
+        <w:rFonts w:cs="OpenSymbol"/>
       </w:rPr>
     </w:lvl>
     <w:lvl w:ilvl="5">
@@ -1660,6 +1687,7 @@
       <w:rPr>
         <w:rFonts w:ascii="OpenSymbol" w:hAnsi="OpenSymbol" w:cs="OpenSymbol" w:hint="default"/>
         <w:u w:val="none"/>
+        <w:rFonts w:cs="OpenSymbol"/>
       </w:rPr>
     </w:lvl>
     <w:lvl w:ilvl="6">
@@ -1673,6 +1701,7 @@
       <w:rPr>
         <w:rFonts w:ascii="OpenSymbol" w:hAnsi="OpenSymbol" w:cs="OpenSymbol" w:hint="default"/>
         <w:u w:val="none"/>
+        <w:rFonts w:cs="OpenSymbol"/>
       </w:rPr>
     </w:lvl>
     <w:lvl w:ilvl="7">
@@ -1686,6 +1715,7 @@
       <w:rPr>
         <w:rFonts w:ascii="OpenSymbol" w:hAnsi="OpenSymbol" w:cs="OpenSymbol" w:hint="default"/>
         <w:u w:val="none"/>
+        <w:rFonts w:cs="OpenSymbol"/>
       </w:rPr>
     </w:lvl>
     <w:lvl w:ilvl="8">
@@ -1699,6 +1729,7 @@
       <w:rPr>
         <w:rFonts w:ascii="OpenSymbol" w:hAnsi="OpenSymbol" w:cs="OpenSymbol" w:hint="default"/>
         <w:u w:val="none"/>
+        <w:rFonts w:cs="OpenSymbol"/>
       </w:rPr>
     </w:lvl>
   </w:abstractNum>
@@ -1714,6 +1745,7 @@
       <w:rPr>
         <w:rFonts w:ascii="OpenSymbol" w:hAnsi="OpenSymbol" w:cs="OpenSymbol" w:hint="default"/>
         <w:u w:val="none"/>
+        <w:rFonts w:cs="OpenSymbol"/>
       </w:rPr>
     </w:lvl>
     <w:lvl w:ilvl="1">
@@ -1727,6 +1759,7 @@
       <w:rPr>
         <w:rFonts w:ascii="OpenSymbol" w:hAnsi="OpenSymbol" w:cs="OpenSymbol" w:hint="default"/>
         <w:u w:val="none"/>
+        <w:rFonts w:cs="OpenSymbol"/>
       </w:rPr>
     </w:lvl>
     <w:lvl w:ilvl="2">
@@ -1740,6 +1773,7 @@
       <w:rPr>
         <w:rFonts w:ascii="OpenSymbol" w:hAnsi="OpenSymbol" w:cs="OpenSymbol" w:hint="default"/>
         <w:u w:val="none"/>
+        <w:rFonts w:cs="OpenSymbol"/>
       </w:rPr>
     </w:lvl>
     <w:lvl w:ilvl="3">
@@ -1753,6 +1787,7 @@
       <w:rPr>
         <w:rFonts w:ascii="OpenSymbol" w:hAnsi="OpenSymbol" w:cs="OpenSymbol" w:hint="default"/>
         <w:u w:val="none"/>
+        <w:rFonts w:cs="OpenSymbol"/>
       </w:rPr>
     </w:lvl>
     <w:lvl w:ilvl="4">
@@ -1766,6 +1801,7 @@
       <w:rPr>
         <w:rFonts w:ascii="OpenSymbol" w:hAnsi="OpenSymbol" w:cs="OpenSymbol" w:hint="default"/>
         <w:u w:val="none"/>
+        <w:rFonts w:cs="OpenSymbol"/>
       </w:rPr>
     </w:lvl>
     <w:lvl w:ilvl="5">
@@ -1779,6 +1815,7 @@
       <w:rPr>
         <w:rFonts w:ascii="OpenSymbol" w:hAnsi="OpenSymbol" w:cs="OpenSymbol" w:hint="default"/>
         <w:u w:val="none"/>
+        <w:rFonts w:cs="OpenSymbol"/>
       </w:rPr>
     </w:lvl>
     <w:lvl w:ilvl="6">
@@ -1792,6 +1829,7 @@
       <w:rPr>
         <w:rFonts w:ascii="OpenSymbol" w:hAnsi="OpenSymbol" w:cs="OpenSymbol" w:hint="default"/>
         <w:u w:val="none"/>
+        <w:rFonts w:cs="OpenSymbol"/>
       </w:rPr>
     </w:lvl>
     <w:lvl w:ilvl="7">
@@ -1805,6 +1843,7 @@
       <w:rPr>
         <w:rFonts w:ascii="OpenSymbol" w:hAnsi="OpenSymbol" w:cs="OpenSymbol" w:hint="default"/>
         <w:u w:val="none"/>
+        <w:rFonts w:cs="OpenSymbol"/>
       </w:rPr>
     </w:lvl>
     <w:lvl w:ilvl="8">
@@ -1818,6 +1857,7 @@
       <w:rPr>
         <w:rFonts w:ascii="OpenSymbol" w:hAnsi="OpenSymbol" w:cs="OpenSymbol" w:hint="default"/>
         <w:u w:val="none"/>
+        <w:rFonts w:cs="OpenSymbol"/>
       </w:rPr>
     </w:lvl>
   </w:abstractNum>
@@ -1833,6 +1873,7 @@
       <w:rPr>
         <w:rFonts w:ascii="OpenSymbol" w:hAnsi="OpenSymbol" w:cs="OpenSymbol" w:hint="default"/>
         <w:u w:val="none"/>
+        <w:rFonts w:cs="OpenSymbol"/>
       </w:rPr>
     </w:lvl>
     <w:lvl w:ilvl="1">
@@ -1846,6 +1887,7 @@
       <w:rPr>
         <w:rFonts w:ascii="OpenSymbol" w:hAnsi="OpenSymbol" w:cs="OpenSymbol" w:hint="default"/>
         <w:u w:val="none"/>
+        <w:rFonts w:cs="OpenSymbol"/>
       </w:rPr>
     </w:lvl>
     <w:lvl w:ilvl="2">
@@ -1859,6 +1901,7 @@
       <w:rPr>
         <w:rFonts w:ascii="OpenSymbol" w:hAnsi="OpenSymbol" w:cs="OpenSymbol" w:hint="default"/>
         <w:u w:val="none"/>
+        <w:rFonts w:cs="OpenSymbol"/>
       </w:rPr>
     </w:lvl>
     <w:lvl w:ilvl="3">
@@ -1872,6 +1915,7 @@
       <w:rPr>
         <w:rFonts w:ascii="OpenSymbol" w:hAnsi="OpenSymbol" w:cs="OpenSymbol" w:hint="default"/>
         <w:u w:val="none"/>
+        <w:rFonts w:cs="OpenSymbol"/>
       </w:rPr>
     </w:lvl>
     <w:lvl w:ilvl="4">
@@ -1885,6 +1929,7 @@
       <w:rPr>
         <w:rFonts w:ascii="OpenSymbol" w:hAnsi="OpenSymbol" w:cs="OpenSymbol" w:hint="default"/>
         <w:u w:val="none"/>
+        <w:rFonts w:cs="OpenSymbol"/>
       </w:rPr>
     </w:lvl>
     <w:lvl w:ilvl="5">
@@ -1898,6 +1943,7 @@
       <w:rPr>
         <w:rFonts w:ascii="OpenSymbol" w:hAnsi="OpenSymbol" w:cs="OpenSymbol" w:hint="default"/>
         <w:u w:val="none"/>
+        <w:rFonts w:cs="OpenSymbol"/>
       </w:rPr>
     </w:lvl>
     <w:lvl w:ilvl="6">
@@ -1911,6 +1957,7 @@
       <w:rPr>
         <w:rFonts w:ascii="OpenSymbol" w:hAnsi="OpenSymbol" w:cs="OpenSymbol" w:hint="default"/>
         <w:u w:val="none"/>
+        <w:rFonts w:cs="OpenSymbol"/>
       </w:rPr>
     </w:lvl>
     <w:lvl w:ilvl="7">
@@ -1924,6 +1971,7 @@
       <w:rPr>
         <w:rFonts w:ascii="OpenSymbol" w:hAnsi="OpenSymbol" w:cs="OpenSymbol" w:hint="default"/>
         <w:u w:val="none"/>
+        <w:rFonts w:cs="OpenSymbol"/>
       </w:rPr>
     </w:lvl>
     <w:lvl w:ilvl="8">
@@ -1937,6 +1985,7 @@
       <w:rPr>
         <w:rFonts w:ascii="OpenSymbol" w:hAnsi="OpenSymbol" w:cs="OpenSymbol" w:hint="default"/>
         <w:u w:val="none"/>
+        <w:rFonts w:cs="OpenSymbol"/>
       </w:rPr>
     </w:lvl>
   </w:abstractNum>
@@ -1952,6 +2001,7 @@
       <w:rPr>
         <w:rFonts w:ascii="OpenSymbol" w:hAnsi="OpenSymbol" w:cs="OpenSymbol" w:hint="default"/>
         <w:u w:val="none"/>
+        <w:rFonts w:cs="OpenSymbol"/>
       </w:rPr>
     </w:lvl>
     <w:lvl w:ilvl="1">
@@ -1965,6 +2015,7 @@
       <w:rPr>
         <w:rFonts w:ascii="OpenSymbol" w:hAnsi="OpenSymbol" w:cs="OpenSymbol" w:hint="default"/>
         <w:u w:val="none"/>
+        <w:rFonts w:cs="OpenSymbol"/>
       </w:rPr>
     </w:lvl>
     <w:lvl w:ilvl="2">
@@ -1978,6 +2029,7 @@
       <w:rPr>
         <w:rFonts w:ascii="OpenSymbol" w:hAnsi="OpenSymbol" w:cs="OpenSymbol" w:hint="default"/>
         <w:u w:val="none"/>
+        <w:rFonts w:cs="OpenSymbol"/>
       </w:rPr>
     </w:lvl>
     <w:lvl w:ilvl="3">
@@ -1991,6 +2043,7 @@
       <w:rPr>
         <w:rFonts w:ascii="OpenSymbol" w:hAnsi="OpenSymbol" w:cs="OpenSymbol" w:hint="default"/>
         <w:u w:val="none"/>
+        <w:rFonts w:cs="OpenSymbol"/>
       </w:rPr>
     </w:lvl>
     <w:lvl w:ilvl="4">
@@ -2004,6 +2057,7 @@
       <w:rPr>
         <w:rFonts w:ascii="OpenSymbol" w:hAnsi="OpenSymbol" w:cs="OpenSymbol" w:hint="default"/>
         <w:u w:val="none"/>
+        <w:rFonts w:cs="OpenSymbol"/>
       </w:rPr>
     </w:lvl>
     <w:lvl w:ilvl="5">
@@ -2017,6 +2071,7 @@
       <w:rPr>
         <w:rFonts w:ascii="OpenSymbol" w:hAnsi="OpenSymbol" w:cs="OpenSymbol" w:hint="default"/>
         <w:u w:val="none"/>
+        <w:rFonts w:cs="OpenSymbol"/>
       </w:rPr>
     </w:lvl>
     <w:lvl w:ilvl="6">
@@ -2030,6 +2085,7 @@
       <w:rPr>
         <w:rFonts w:ascii="OpenSymbol" w:hAnsi="OpenSymbol" w:cs="OpenSymbol" w:hint="default"/>
         <w:u w:val="none"/>
+        <w:rFonts w:cs="OpenSymbol"/>
       </w:rPr>
     </w:lvl>
     <w:lvl w:ilvl="7">
@@ -2043,6 +2099,7 @@
       <w:rPr>
         <w:rFonts w:ascii="OpenSymbol" w:hAnsi="OpenSymbol" w:cs="OpenSymbol" w:hint="default"/>
         <w:u w:val="none"/>
+        <w:rFonts w:cs="OpenSymbol"/>
       </w:rPr>
     </w:lvl>
     <w:lvl w:ilvl="8">
@@ -2056,6 +2113,7 @@
       <w:rPr>
         <w:rFonts w:ascii="OpenSymbol" w:hAnsi="OpenSymbol" w:cs="OpenSymbol" w:hint="default"/>
         <w:u w:val="none"/>
+        <w:rFonts w:cs="OpenSymbol"/>
       </w:rPr>
     </w:lvl>
   </w:abstractNum>
@@ -2071,6 +2129,7 @@
       <w:rPr>
         <w:rFonts w:ascii="OpenSymbol" w:hAnsi="OpenSymbol" w:cs="OpenSymbol" w:hint="default"/>
         <w:u w:val="none"/>
+        <w:rFonts w:cs="OpenSymbol"/>
       </w:rPr>
     </w:lvl>
     <w:lvl w:ilvl="1">
@@ -2084,6 +2143,7 @@
       <w:rPr>
         <w:rFonts w:ascii="OpenSymbol" w:hAnsi="OpenSymbol" w:cs="OpenSymbol" w:hint="default"/>
         <w:u w:val="none"/>
+        <w:rFonts w:cs="OpenSymbol"/>
       </w:rPr>
     </w:lvl>
     <w:lvl w:ilvl="2">
@@ -2097,6 +2157,7 @@
       <w:rPr>
         <w:rFonts w:ascii="OpenSymbol" w:hAnsi="OpenSymbol" w:cs="OpenSymbol" w:hint="default"/>
         <w:u w:val="none"/>
+        <w:rFonts w:cs="OpenSymbol"/>
       </w:rPr>
     </w:lvl>
     <w:lvl w:ilvl="3">
@@ -2110,6 +2171,7 @@
       <w:rPr>
         <w:rFonts w:ascii="OpenSymbol" w:hAnsi="OpenSymbol" w:cs="OpenSymbol" w:hint="default"/>
         <w:u w:val="none"/>
+        <w:rFonts w:cs="OpenSymbol"/>
       </w:rPr>
     </w:lvl>
     <w:lvl w:ilvl="4">
@@ -2123,6 +2185,7 @@
       <w:rPr>
         <w:rFonts w:ascii="OpenSymbol" w:hAnsi="OpenSymbol" w:cs="OpenSymbol" w:hint="default"/>
         <w:u w:val="none"/>
+        <w:rFonts w:cs="OpenSymbol"/>
       </w:rPr>
     </w:lvl>
     <w:lvl w:ilvl="5">
@@ -2136,6 +2199,7 @@
       <w:rPr>
         <w:rFonts w:ascii="OpenSymbol" w:hAnsi="OpenSymbol" w:cs="OpenSymbol" w:hint="default"/>
         <w:u w:val="none"/>
+        <w:rFonts w:cs="OpenSymbol"/>
       </w:rPr>
     </w:lvl>
     <w:lvl w:ilvl="6">
@@ -2149,6 +2213,7 @@
       <w:rPr>
         <w:rFonts w:ascii="OpenSymbol" w:hAnsi="OpenSymbol" w:cs="OpenSymbol" w:hint="default"/>
         <w:u w:val="none"/>
+        <w:rFonts w:cs="OpenSymbol"/>
       </w:rPr>
     </w:lvl>
     <w:lvl w:ilvl="7">
@@ -2162,6 +2227,7 @@
       <w:rPr>
         <w:rFonts w:ascii="OpenSymbol" w:hAnsi="OpenSymbol" w:cs="OpenSymbol" w:hint="default"/>
         <w:u w:val="none"/>
+        <w:rFonts w:cs="OpenSymbol"/>
       </w:rPr>
     </w:lvl>
     <w:lvl w:ilvl="8">
@@ -2175,6 +2241,7 @@
       <w:rPr>
         <w:rFonts w:ascii="OpenSymbol" w:hAnsi="OpenSymbol" w:cs="OpenSymbol" w:hint="default"/>
         <w:u w:val="none"/>
+        <w:rFonts w:cs="OpenSymbol"/>
       </w:rPr>
     </w:lvl>
   </w:abstractNum>
@@ -2190,6 +2257,7 @@
       <w:rPr>
         <w:rFonts w:ascii="OpenSymbol" w:hAnsi="OpenSymbol" w:cs="OpenSymbol" w:hint="default"/>
         <w:u w:val="none"/>
+        <w:rFonts w:cs="OpenSymbol"/>
       </w:rPr>
     </w:lvl>
     <w:lvl w:ilvl="1">
@@ -2203,6 +2271,7 @@
       <w:rPr>
         <w:rFonts w:ascii="OpenSymbol" w:hAnsi="OpenSymbol" w:cs="OpenSymbol" w:hint="default"/>
         <w:u w:val="none"/>
+        <w:rFonts w:cs="OpenSymbol"/>
       </w:rPr>
     </w:lvl>
     <w:lvl w:ilvl="2">
@@ -2216,6 +2285,7 @@
       <w:rPr>
         <w:rFonts w:ascii="OpenSymbol" w:hAnsi="OpenSymbol" w:cs="OpenSymbol" w:hint="default"/>
         <w:u w:val="none"/>
+        <w:rFonts w:cs="OpenSymbol"/>
       </w:rPr>
     </w:lvl>
     <w:lvl w:ilvl="3">
@@ -2229,6 +2299,7 @@
       <w:rPr>
         <w:rFonts w:ascii="OpenSymbol" w:hAnsi="OpenSymbol" w:cs="OpenSymbol" w:hint="default"/>
         <w:u w:val="none"/>
+        <w:rFonts w:cs="OpenSymbol"/>
       </w:rPr>
     </w:lvl>
     <w:lvl w:ilvl="4">
@@ -2242,6 +2313,7 @@
       <w:rPr>
         <w:rFonts w:ascii="OpenSymbol" w:hAnsi="OpenSymbol" w:cs="OpenSymbol" w:hint="default"/>
         <w:u w:val="none"/>
+        <w:rFonts w:cs="OpenSymbol"/>
       </w:rPr>
     </w:lvl>
     <w:lvl w:ilvl="5">
@@ -2255,6 +2327,7 @@
       <w:rPr>
         <w:rFonts w:ascii="OpenSymbol" w:hAnsi="OpenSymbol" w:cs="OpenSymbol" w:hint="default"/>
         <w:u w:val="none"/>
+        <w:rFonts w:cs="OpenSymbol"/>
       </w:rPr>
     </w:lvl>
     <w:lvl w:ilvl="6">
@@ -2268,6 +2341,7 @@
       <w:rPr>
         <w:rFonts w:ascii="OpenSymbol" w:hAnsi="OpenSymbol" w:cs="OpenSymbol" w:hint="default"/>
         <w:u w:val="none"/>
+        <w:rFonts w:cs="OpenSymbol"/>
       </w:rPr>
     </w:lvl>
     <w:lvl w:ilvl="7">
@@ -2281,6 +2355,7 @@
       <w:rPr>
         <w:rFonts w:ascii="OpenSymbol" w:hAnsi="OpenSymbol" w:cs="OpenSymbol" w:hint="default"/>
         <w:u w:val="none"/>
+        <w:rFonts w:cs="OpenSymbol"/>
       </w:rPr>
     </w:lvl>
     <w:lvl w:ilvl="8">
@@ -2294,6 +2369,7 @@
       <w:rPr>
         <w:rFonts w:ascii="OpenSymbol" w:hAnsi="OpenSymbol" w:cs="OpenSymbol" w:hint="default"/>
         <w:u w:val="none"/>
+        <w:rFonts w:cs="OpenSymbol"/>
       </w:rPr>
     </w:lvl>
   </w:abstractNum>
@@ -2309,6 +2385,7 @@
       <w:rPr>
         <w:rFonts w:ascii="OpenSymbol" w:hAnsi="OpenSymbol" w:cs="OpenSymbol" w:hint="default"/>
         <w:u w:val="none"/>
+        <w:rFonts w:cs="OpenSymbol"/>
       </w:rPr>
     </w:lvl>
     <w:lvl w:ilvl="1">
@@ -2322,6 +2399,7 @@
       <w:rPr>
         <w:rFonts w:ascii="OpenSymbol" w:hAnsi="OpenSymbol" w:cs="OpenSymbol" w:hint="default"/>
         <w:u w:val="none"/>
+        <w:rFonts w:cs="OpenSymbol"/>
       </w:rPr>
     </w:lvl>
     <w:lvl w:ilvl="2">
@@ -2335,6 +2413,7 @@
       <w:rPr>
         <w:rFonts w:ascii="OpenSymbol" w:hAnsi="OpenSymbol" w:cs="OpenSymbol" w:hint="default"/>
         <w:u w:val="none"/>
+        <w:rFonts w:cs="OpenSymbol"/>
       </w:rPr>
     </w:lvl>
     <w:lvl w:ilvl="3">
@@ -2348,6 +2427,7 @@
       <w:rPr>
         <w:rFonts w:ascii="OpenSymbol" w:hAnsi="OpenSymbol" w:cs="OpenSymbol" w:hint="default"/>
         <w:u w:val="none"/>
+        <w:rFonts w:cs="OpenSymbol"/>
       </w:rPr>
     </w:lvl>
     <w:lvl w:ilvl="4">
@@ -2361,6 +2441,7 @@
       <w:rPr>
         <w:rFonts w:ascii="OpenSymbol" w:hAnsi="OpenSymbol" w:cs="OpenSymbol" w:hint="default"/>
         <w:u w:val="none"/>
+        <w:rFonts w:cs="OpenSymbol"/>
       </w:rPr>
     </w:lvl>
     <w:lvl w:ilvl="5">
@@ -2374,6 +2455,7 @@
       <w:rPr>
         <w:rFonts w:ascii="OpenSymbol" w:hAnsi="OpenSymbol" w:cs="OpenSymbol" w:hint="default"/>
         <w:u w:val="none"/>
+        <w:rFonts w:cs="OpenSymbol"/>
       </w:rPr>
     </w:lvl>
     <w:lvl w:ilvl="6">
@@ -2387,6 +2469,7 @@
       <w:rPr>
         <w:rFonts w:ascii="OpenSymbol" w:hAnsi="OpenSymbol" w:cs="OpenSymbol" w:hint="default"/>
         <w:u w:val="none"/>
+        <w:rFonts w:cs="OpenSymbol"/>
       </w:rPr>
     </w:lvl>
     <w:lvl w:ilvl="7">
@@ -2400,6 +2483,7 @@
       <w:rPr>
         <w:rFonts w:ascii="OpenSymbol" w:hAnsi="OpenSymbol" w:cs="OpenSymbol" w:hint="default"/>
         <w:u w:val="none"/>
+        <w:rFonts w:cs="OpenSymbol"/>
       </w:rPr>
     </w:lvl>
     <w:lvl w:ilvl="8">
@@ -2413,6 +2497,7 @@
       <w:rPr>
         <w:rFonts w:ascii="OpenSymbol" w:hAnsi="OpenSymbol" w:cs="OpenSymbol" w:hint="default"/>
         <w:u w:val="none"/>
+        <w:rFonts w:cs="OpenSymbol"/>
       </w:rPr>
     </w:lvl>
   </w:abstractNum>
@@ -2428,6 +2513,7 @@
       <w:rPr>
         <w:rFonts w:ascii="OpenSymbol" w:hAnsi="OpenSymbol" w:cs="OpenSymbol" w:hint="default"/>
         <w:u w:val="none"/>
+        <w:rFonts w:cs="OpenSymbol"/>
       </w:rPr>
     </w:lvl>
     <w:lvl w:ilvl="1">
@@ -2441,6 +2527,7 @@
       <w:rPr>
         <w:rFonts w:ascii="OpenSymbol" w:hAnsi="OpenSymbol" w:cs="OpenSymbol" w:hint="default"/>
         <w:u w:val="none"/>
+        <w:rFonts w:cs="OpenSymbol"/>
       </w:rPr>
     </w:lvl>
     <w:lvl w:ilvl="2">
@@ -2454,6 +2541,7 @@
       <w:rPr>
         <w:rFonts w:ascii="OpenSymbol" w:hAnsi="OpenSymbol" w:cs="OpenSymbol" w:hint="default"/>
         <w:u w:val="none"/>
+        <w:rFonts w:cs="OpenSymbol"/>
       </w:rPr>
     </w:lvl>
     <w:lvl w:ilvl="3">
@@ -2467,6 +2555,7 @@
       <w:rPr>
         <w:rFonts w:ascii="OpenSymbol" w:hAnsi="OpenSymbol" w:cs="OpenSymbol" w:hint="default"/>
         <w:u w:val="none"/>
+        <w:rFonts w:cs="OpenSymbol"/>
       </w:rPr>
     </w:lvl>
     <w:lvl w:ilvl="4">
@@ -2480,6 +2569,7 @@
       <w:rPr>
         <w:rFonts w:ascii="OpenSymbol" w:hAnsi="OpenSymbol" w:cs="OpenSymbol" w:hint="default"/>
         <w:u w:val="none"/>
+        <w:rFonts w:cs="OpenSymbol"/>
       </w:rPr>
     </w:lvl>
     <w:lvl w:ilvl="5">
@@ -2493,6 +2583,7 @@
       <w:rPr>
         <w:rFonts w:ascii="OpenSymbol" w:hAnsi="OpenSymbol" w:cs="OpenSymbol" w:hint="default"/>
         <w:u w:val="none"/>
+        <w:rFonts w:cs="OpenSymbol"/>
       </w:rPr>
     </w:lvl>
     <w:lvl w:ilvl="6">
@@ -2506,6 +2597,7 @@
       <w:rPr>
         <w:rFonts w:ascii="OpenSymbol" w:hAnsi="OpenSymbol" w:cs="OpenSymbol" w:hint="default"/>
         <w:u w:val="none"/>
+        <w:rFonts w:cs="OpenSymbol"/>
       </w:rPr>
     </w:lvl>
     <w:lvl w:ilvl="7">
@@ -2519,6 +2611,7 @@
       <w:rPr>
         <w:rFonts w:ascii="OpenSymbol" w:hAnsi="OpenSymbol" w:cs="OpenSymbol" w:hint="default"/>
         <w:u w:val="none"/>
+        <w:rFonts w:cs="OpenSymbol"/>
       </w:rPr>
     </w:lvl>
     <w:lvl w:ilvl="8">
@@ -2532,6 +2625,7 @@
       <w:rPr>
         <w:rFonts w:ascii="OpenSymbol" w:hAnsi="OpenSymbol" w:cs="OpenSymbol" w:hint="default"/>
         <w:u w:val="none"/>
+        <w:rFonts w:cs="OpenSymbol"/>
       </w:rPr>
     </w:lvl>
   </w:abstractNum>
@@ -2547,6 +2641,7 @@
       <w:rPr>
         <w:rFonts w:ascii="OpenSymbol" w:hAnsi="OpenSymbol" w:cs="OpenSymbol" w:hint="default"/>
         <w:u w:val="none"/>
+        <w:rFonts w:cs="OpenSymbol"/>
       </w:rPr>
     </w:lvl>
     <w:lvl w:ilvl="1">
@@ -2560,6 +2655,7 @@
       <w:rPr>
         <w:rFonts w:ascii="OpenSymbol" w:hAnsi="OpenSymbol" w:cs="OpenSymbol" w:hint="default"/>
         <w:u w:val="none"/>
+        <w:rFonts w:cs="OpenSymbol"/>
       </w:rPr>
     </w:lvl>
     <w:lvl w:ilvl="2">
@@ -2573,6 +2669,7 @@
       <w:rPr>
         <w:rFonts w:ascii="OpenSymbol" w:hAnsi="OpenSymbol" w:cs="OpenSymbol" w:hint="default"/>
         <w:u w:val="none"/>
+        <w:rFonts w:cs="OpenSymbol"/>
       </w:rPr>
     </w:lvl>
     <w:lvl w:ilvl="3">
@@ -2586,6 +2683,7 @@
       <w:rPr>
         <w:rFonts w:ascii="OpenSymbol" w:hAnsi="OpenSymbol" w:cs="OpenSymbol" w:hint="default"/>
         <w:u w:val="none"/>
+        <w:rFonts w:cs="OpenSymbol"/>
       </w:rPr>
     </w:lvl>
     <w:lvl w:ilvl="4">
@@ -2599,6 +2697,7 @@
       <w:rPr>
         <w:rFonts w:ascii="OpenSymbol" w:hAnsi="OpenSymbol" w:cs="OpenSymbol" w:hint="default"/>
         <w:u w:val="none"/>
+        <w:rFonts w:cs="OpenSymbol"/>
       </w:rPr>
     </w:lvl>
     <w:lvl w:ilvl="5">
@@ -2612,6 +2711,7 @@
       <w:rPr>
         <w:rFonts w:ascii="OpenSymbol" w:hAnsi="OpenSymbol" w:cs="OpenSymbol" w:hint="default"/>
         <w:u w:val="none"/>
+        <w:rFonts w:cs="OpenSymbol"/>
       </w:rPr>
     </w:lvl>
     <w:lvl w:ilvl="6">
@@ -2625,6 +2725,7 @@
       <w:rPr>
         <w:rFonts w:ascii="OpenSymbol" w:hAnsi="OpenSymbol" w:cs="OpenSymbol" w:hint="default"/>
         <w:u w:val="none"/>
+        <w:rFonts w:cs="OpenSymbol"/>
       </w:rPr>
     </w:lvl>
     <w:lvl w:ilvl="7">
@@ -2638,6 +2739,7 @@
       <w:rPr>
         <w:rFonts w:ascii="OpenSymbol" w:hAnsi="OpenSymbol" w:cs="OpenSymbol" w:hint="default"/>
         <w:u w:val="none"/>
+        <w:rFonts w:cs="OpenSymbol"/>
       </w:rPr>
     </w:lvl>
     <w:lvl w:ilvl="8">
@@ -2651,6 +2753,7 @@
       <w:rPr>
         <w:rFonts w:ascii="OpenSymbol" w:hAnsi="OpenSymbol" w:cs="OpenSymbol" w:hint="default"/>
         <w:u w:val="none"/>
+        <w:rFonts w:cs="OpenSymbol"/>
       </w:rPr>
     </w:lvl>
   </w:abstractNum>
@@ -2666,6 +2769,7 @@
       <w:rPr>
         <w:rFonts w:ascii="OpenSymbol" w:hAnsi="OpenSymbol" w:cs="OpenSymbol" w:hint="default"/>
         <w:u w:val="none"/>
+        <w:rFonts w:cs="OpenSymbol"/>
       </w:rPr>
     </w:lvl>
     <w:lvl w:ilvl="1">
@@ -2679,6 +2783,7 @@
       <w:rPr>
         <w:rFonts w:ascii="OpenSymbol" w:hAnsi="OpenSymbol" w:cs="OpenSymbol" w:hint="default"/>
         <w:u w:val="none"/>
+        <w:rFonts w:cs="OpenSymbol"/>
       </w:rPr>
     </w:lvl>
     <w:lvl w:ilvl="2">
@@ -2692,6 +2797,7 @@
       <w:rPr>
         <w:rFonts w:ascii="OpenSymbol" w:hAnsi="OpenSymbol" w:cs="OpenSymbol" w:hint="default"/>
         <w:u w:val="none"/>
+        <w:rFonts w:cs="OpenSymbol"/>
       </w:rPr>
     </w:lvl>
     <w:lvl w:ilvl="3">
@@ -2705,6 +2811,7 @@
       <w:rPr>
         <w:rFonts w:ascii="OpenSymbol" w:hAnsi="OpenSymbol" w:cs="OpenSymbol" w:hint="default"/>
         <w:u w:val="none"/>
+        <w:rFonts w:cs="OpenSymbol"/>
       </w:rPr>
     </w:lvl>
     <w:lvl w:ilvl="4">
@@ -2718,6 +2825,7 @@
       <w:rPr>
         <w:rFonts w:ascii="OpenSymbol" w:hAnsi="OpenSymbol" w:cs="OpenSymbol" w:hint="default"/>
         <w:u w:val="none"/>
+        <w:rFonts w:cs="OpenSymbol"/>
       </w:rPr>
     </w:lvl>
     <w:lvl w:ilvl="5">
@@ -2731,6 +2839,7 @@
       <w:rPr>
         <w:rFonts w:ascii="OpenSymbol" w:hAnsi="OpenSymbol" w:cs="OpenSymbol" w:hint="default"/>
         <w:u w:val="none"/>
+        <w:rFonts w:cs="OpenSymbol"/>
       </w:rPr>
     </w:lvl>
     <w:lvl w:ilvl="6">
@@ -2744,6 +2853,7 @@
       <w:rPr>
         <w:rFonts w:ascii="OpenSymbol" w:hAnsi="OpenSymbol" w:cs="OpenSymbol" w:hint="default"/>
         <w:u w:val="none"/>
+        <w:rFonts w:cs="OpenSymbol"/>
       </w:rPr>
     </w:lvl>
     <w:lvl w:ilvl="7">
@@ -2757,6 +2867,7 @@
       <w:rPr>
         <w:rFonts w:ascii="OpenSymbol" w:hAnsi="OpenSymbol" w:cs="OpenSymbol" w:hint="default"/>
         <w:u w:val="none"/>
+        <w:rFonts w:cs="OpenSymbol"/>
       </w:rPr>
     </w:lvl>
     <w:lvl w:ilvl="8">
@@ -2770,6 +2881,7 @@
       <w:rPr>
         <w:rFonts w:ascii="OpenSymbol" w:hAnsi="OpenSymbol" w:cs="OpenSymbol" w:hint="default"/>
         <w:u w:val="none"/>
+        <w:rFonts w:cs="OpenSymbol"/>
       </w:rPr>
     </w:lvl>
   </w:abstractNum>
@@ -2910,7 +3022,6 @@
     <w:rPrDefault>
       <w:rPr>
         <w:rFonts w:ascii="Arial" w:hAnsi="Arial" w:eastAsia="Arial" w:cs="Arial"/>
-        <w:sz w:val="22"/>
         <w:szCs w:val="22"/>
         <w:lang w:val="ru" w:eastAsia="zh-CN" w:bidi="hi-IN"/>
       </w:rPr>
@@ -2924,11 +3035,13 @@
     <w:qFormat/>
     <w:pPr>
       <w:widowControl w:val="false"/>
+      <w:bidi w:val="0"/>
       <w:spacing w:lineRule="auto" w:line="276"/>
+      <w:jc w:val="left"/>
     </w:pPr>
     <w:rPr>
       <w:rFonts w:ascii="Arial" w:hAnsi="Arial" w:eastAsia="Arial" w:cs="Arial"/>
-      <w:color w:val="auto"/>
+      <w:color w:val="00000A"/>
       <w:kern w:val="0"/>
       <w:sz w:val="22"/>
       <w:szCs w:val="22"/>
@@ -2937,99 +3050,119 @@
   </w:style>
   <w:style w:type="paragraph" w:styleId="Heading1">
     <w:name w:val="Heading 1"/>
-    <w:basedOn w:val="Normal1"/>
     <w:next w:val="Normal"/>
     <w:qFormat/>
     <w:pPr>
       <w:keepNext w:val="true"/>
       <w:keepLines/>
+      <w:widowControl w:val="false"/>
       <w:spacing w:lineRule="auto" w:line="240" w:before="400" w:after="120"/>
     </w:pPr>
     <w:rPr>
+      <w:rFonts w:ascii="Arial" w:hAnsi="Arial" w:eastAsia="Arial" w:cs="Arial"/>
+      <w:color w:val="auto"/>
+      <w:kern w:val="0"/>
       <w:sz w:val="40"/>
       <w:szCs w:val="40"/>
+      <w:lang w:val="ru" w:eastAsia="zh-CN" w:bidi="hi-IN"/>
     </w:rPr>
   </w:style>
   <w:style w:type="paragraph" w:styleId="Heading2">
     <w:name w:val="Heading 2"/>
-    <w:basedOn w:val="Normal1"/>
     <w:next w:val="Normal"/>
     <w:qFormat/>
     <w:pPr>
       <w:keepNext w:val="true"/>
       <w:keepLines/>
+      <w:widowControl w:val="false"/>
       <w:spacing w:lineRule="auto" w:line="240" w:before="360" w:after="120"/>
     </w:pPr>
     <w:rPr>
+      <w:rFonts w:ascii="Arial" w:hAnsi="Arial" w:eastAsia="Arial" w:cs="Arial"/>
       <w:b w:val="false"/>
+      <w:color w:val="auto"/>
+      <w:kern w:val="0"/>
       <w:sz w:val="32"/>
       <w:szCs w:val="32"/>
+      <w:lang w:val="ru" w:eastAsia="zh-CN" w:bidi="hi-IN"/>
     </w:rPr>
   </w:style>
   <w:style w:type="paragraph" w:styleId="Heading3">
     <w:name w:val="Heading 3"/>
-    <w:basedOn w:val="Normal1"/>
     <w:next w:val="Normal"/>
     <w:qFormat/>
     <w:pPr>
       <w:keepNext w:val="true"/>
       <w:keepLines/>
+      <w:widowControl w:val="false"/>
       <w:spacing w:lineRule="auto" w:line="240" w:before="320" w:after="80"/>
     </w:pPr>
     <w:rPr>
+      <w:rFonts w:ascii="Arial" w:hAnsi="Arial" w:eastAsia="Arial" w:cs="Arial"/>
       <w:b w:val="false"/>
       <w:color w:val="434343"/>
+      <w:kern w:val="0"/>
       <w:sz w:val="28"/>
       <w:szCs w:val="28"/>
+      <w:lang w:val="ru" w:eastAsia="zh-CN" w:bidi="hi-IN"/>
     </w:rPr>
   </w:style>
   <w:style w:type="paragraph" w:styleId="Heading4">
     <w:name w:val="Heading 4"/>
-    <w:basedOn w:val="Normal1"/>
     <w:next w:val="Normal"/>
     <w:qFormat/>
     <w:pPr>
       <w:keepNext w:val="true"/>
       <w:keepLines/>
+      <w:widowControl w:val="false"/>
       <w:spacing w:lineRule="auto" w:line="240" w:before="280" w:after="80"/>
     </w:pPr>
     <w:rPr>
+      <w:rFonts w:ascii="Arial" w:hAnsi="Arial" w:eastAsia="Arial" w:cs="Arial"/>
       <w:color w:val="666666"/>
+      <w:kern w:val="0"/>
       <w:sz w:val="24"/>
       <w:szCs w:val="24"/>
+      <w:lang w:val="ru" w:eastAsia="zh-CN" w:bidi="hi-IN"/>
     </w:rPr>
   </w:style>
   <w:style w:type="paragraph" w:styleId="Heading5">
     <w:name w:val="Heading 5"/>
-    <w:basedOn w:val="Normal1"/>
     <w:next w:val="Normal"/>
     <w:qFormat/>
     <w:pPr>
       <w:keepNext w:val="true"/>
       <w:keepLines/>
+      <w:widowControl w:val="false"/>
       <w:spacing w:lineRule="auto" w:line="240" w:before="240" w:after="80"/>
     </w:pPr>
     <w:rPr>
+      <w:rFonts w:ascii="Arial" w:hAnsi="Arial" w:eastAsia="Arial" w:cs="Arial"/>
       <w:color w:val="666666"/>
+      <w:kern w:val="0"/>
       <w:sz w:val="22"/>
       <w:szCs w:val="22"/>
+      <w:lang w:val="ru" w:eastAsia="zh-CN" w:bidi="hi-IN"/>
     </w:rPr>
   </w:style>
   <w:style w:type="paragraph" w:styleId="Heading6">
     <w:name w:val="Heading 6"/>
-    <w:basedOn w:val="Normal1"/>
     <w:next w:val="Normal"/>
     <w:qFormat/>
     <w:pPr>
       <w:keepNext w:val="true"/>
       <w:keepLines/>
+      <w:widowControl w:val="false"/>
       <w:spacing w:lineRule="auto" w:line="240" w:before="240" w:after="80"/>
     </w:pPr>
     <w:rPr>
+      <w:rFonts w:ascii="Arial" w:hAnsi="Arial" w:eastAsia="Arial" w:cs="Arial"/>
       <w:i/>
       <w:color w:val="666666"/>
+      <w:kern w:val="0"/>
       <w:sz w:val="22"/>
       <w:szCs w:val="22"/>
+      <w:lang w:val="ru" w:eastAsia="zh-CN" w:bidi="hi-IN"/>
     </w:rPr>
   </w:style>
   <w:style w:type="character" w:styleId="ListLabel1">
@@ -3722,6 +3855,798 @@
     <w:name w:val="ListLabel 99"/>
     <w:qFormat/>
     <w:rPr>
+      <w:u w:val="none"/>
+    </w:rPr>
+  </w:style>
+  <w:style w:type="character" w:styleId="ListLabel100">
+    <w:name w:val="ListLabel 100"/>
+    <w:qFormat/>
+    <w:rPr>
+      <w:rFonts w:cs="OpenSymbol"/>
+      <w:u w:val="none"/>
+    </w:rPr>
+  </w:style>
+  <w:style w:type="character" w:styleId="ListLabel101">
+    <w:name w:val="ListLabel 101"/>
+    <w:qFormat/>
+    <w:rPr>
+      <w:rFonts w:cs="OpenSymbol"/>
+      <w:u w:val="none"/>
+    </w:rPr>
+  </w:style>
+  <w:style w:type="character" w:styleId="ListLabel102">
+    <w:name w:val="ListLabel 102"/>
+    <w:qFormat/>
+    <w:rPr>
+      <w:rFonts w:cs="OpenSymbol"/>
+      <w:u w:val="none"/>
+    </w:rPr>
+  </w:style>
+  <w:style w:type="character" w:styleId="ListLabel103">
+    <w:name w:val="ListLabel 103"/>
+    <w:qFormat/>
+    <w:rPr>
+      <w:rFonts w:cs="OpenSymbol"/>
+      <w:u w:val="none"/>
+    </w:rPr>
+  </w:style>
+  <w:style w:type="character" w:styleId="ListLabel104">
+    <w:name w:val="ListLabel 104"/>
+    <w:qFormat/>
+    <w:rPr>
+      <w:rFonts w:cs="OpenSymbol"/>
+      <w:u w:val="none"/>
+    </w:rPr>
+  </w:style>
+  <w:style w:type="character" w:styleId="ListLabel105">
+    <w:name w:val="ListLabel 105"/>
+    <w:qFormat/>
+    <w:rPr>
+      <w:rFonts w:cs="OpenSymbol"/>
+      <w:u w:val="none"/>
+    </w:rPr>
+  </w:style>
+  <w:style w:type="character" w:styleId="ListLabel106">
+    <w:name w:val="ListLabel 106"/>
+    <w:qFormat/>
+    <w:rPr>
+      <w:rFonts w:cs="OpenSymbol"/>
+      <w:u w:val="none"/>
+    </w:rPr>
+  </w:style>
+  <w:style w:type="character" w:styleId="ListLabel107">
+    <w:name w:val="ListLabel 107"/>
+    <w:qFormat/>
+    <w:rPr>
+      <w:rFonts w:cs="OpenSymbol"/>
+      <w:u w:val="none"/>
+    </w:rPr>
+  </w:style>
+  <w:style w:type="character" w:styleId="ListLabel108">
+    <w:name w:val="ListLabel 108"/>
+    <w:qFormat/>
+    <w:rPr>
+      <w:rFonts w:cs="OpenSymbol"/>
+      <w:u w:val="none"/>
+    </w:rPr>
+  </w:style>
+  <w:style w:type="character" w:styleId="ListLabel109">
+    <w:name w:val="ListLabel 109"/>
+    <w:qFormat/>
+    <w:rPr>
+      <w:rFonts w:cs="OpenSymbol"/>
+      <w:u w:val="none"/>
+    </w:rPr>
+  </w:style>
+  <w:style w:type="character" w:styleId="ListLabel110">
+    <w:name w:val="ListLabel 110"/>
+    <w:qFormat/>
+    <w:rPr>
+      <w:rFonts w:cs="OpenSymbol"/>
+      <w:u w:val="none"/>
+    </w:rPr>
+  </w:style>
+  <w:style w:type="character" w:styleId="ListLabel111">
+    <w:name w:val="ListLabel 111"/>
+    <w:qFormat/>
+    <w:rPr>
+      <w:rFonts w:cs="OpenSymbol"/>
+      <w:u w:val="none"/>
+    </w:rPr>
+  </w:style>
+  <w:style w:type="character" w:styleId="ListLabel112">
+    <w:name w:val="ListLabel 112"/>
+    <w:qFormat/>
+    <w:rPr>
+      <w:rFonts w:cs="OpenSymbol"/>
+      <w:u w:val="none"/>
+    </w:rPr>
+  </w:style>
+  <w:style w:type="character" w:styleId="ListLabel113">
+    <w:name w:val="ListLabel 113"/>
+    <w:qFormat/>
+    <w:rPr>
+      <w:rFonts w:cs="OpenSymbol"/>
+      <w:u w:val="none"/>
+    </w:rPr>
+  </w:style>
+  <w:style w:type="character" w:styleId="ListLabel114">
+    <w:name w:val="ListLabel 114"/>
+    <w:qFormat/>
+    <w:rPr>
+      <w:rFonts w:cs="OpenSymbol"/>
+      <w:u w:val="none"/>
+    </w:rPr>
+  </w:style>
+  <w:style w:type="character" w:styleId="ListLabel115">
+    <w:name w:val="ListLabel 115"/>
+    <w:qFormat/>
+    <w:rPr>
+      <w:rFonts w:cs="OpenSymbol"/>
+      <w:u w:val="none"/>
+    </w:rPr>
+  </w:style>
+  <w:style w:type="character" w:styleId="ListLabel116">
+    <w:name w:val="ListLabel 116"/>
+    <w:qFormat/>
+    <w:rPr>
+      <w:rFonts w:cs="OpenSymbol"/>
+      <w:u w:val="none"/>
+    </w:rPr>
+  </w:style>
+  <w:style w:type="character" w:styleId="ListLabel117">
+    <w:name w:val="ListLabel 117"/>
+    <w:qFormat/>
+    <w:rPr>
+      <w:rFonts w:cs="OpenSymbol"/>
+      <w:u w:val="none"/>
+    </w:rPr>
+  </w:style>
+  <w:style w:type="character" w:styleId="ListLabel118">
+    <w:name w:val="ListLabel 118"/>
+    <w:qFormat/>
+    <w:rPr>
+      <w:rFonts w:cs="OpenSymbol"/>
+      <w:u w:val="none"/>
+    </w:rPr>
+  </w:style>
+  <w:style w:type="character" w:styleId="ListLabel119">
+    <w:name w:val="ListLabel 119"/>
+    <w:qFormat/>
+    <w:rPr>
+      <w:rFonts w:cs="OpenSymbol"/>
+      <w:u w:val="none"/>
+    </w:rPr>
+  </w:style>
+  <w:style w:type="character" w:styleId="ListLabel120">
+    <w:name w:val="ListLabel 120"/>
+    <w:qFormat/>
+    <w:rPr>
+      <w:rFonts w:cs="OpenSymbol"/>
+      <w:u w:val="none"/>
+    </w:rPr>
+  </w:style>
+  <w:style w:type="character" w:styleId="ListLabel121">
+    <w:name w:val="ListLabel 121"/>
+    <w:qFormat/>
+    <w:rPr>
+      <w:rFonts w:cs="OpenSymbol"/>
+      <w:u w:val="none"/>
+    </w:rPr>
+  </w:style>
+  <w:style w:type="character" w:styleId="ListLabel122">
+    <w:name w:val="ListLabel 122"/>
+    <w:qFormat/>
+    <w:rPr>
+      <w:rFonts w:cs="OpenSymbol"/>
+      <w:u w:val="none"/>
+    </w:rPr>
+  </w:style>
+  <w:style w:type="character" w:styleId="ListLabel123">
+    <w:name w:val="ListLabel 123"/>
+    <w:qFormat/>
+    <w:rPr>
+      <w:rFonts w:cs="OpenSymbol"/>
+      <w:u w:val="none"/>
+    </w:rPr>
+  </w:style>
+  <w:style w:type="character" w:styleId="ListLabel124">
+    <w:name w:val="ListLabel 124"/>
+    <w:qFormat/>
+    <w:rPr>
+      <w:rFonts w:cs="OpenSymbol"/>
+      <w:u w:val="none"/>
+    </w:rPr>
+  </w:style>
+  <w:style w:type="character" w:styleId="ListLabel125">
+    <w:name w:val="ListLabel 125"/>
+    <w:qFormat/>
+    <w:rPr>
+      <w:rFonts w:cs="OpenSymbol"/>
+      <w:u w:val="none"/>
+    </w:rPr>
+  </w:style>
+  <w:style w:type="character" w:styleId="ListLabel126">
+    <w:name w:val="ListLabel 126"/>
+    <w:qFormat/>
+    <w:rPr>
+      <w:rFonts w:cs="OpenSymbol"/>
+      <w:u w:val="none"/>
+    </w:rPr>
+  </w:style>
+  <w:style w:type="character" w:styleId="ListLabel127">
+    <w:name w:val="ListLabel 127"/>
+    <w:qFormat/>
+    <w:rPr>
+      <w:rFonts w:cs="OpenSymbol"/>
+      <w:u w:val="none"/>
+    </w:rPr>
+  </w:style>
+  <w:style w:type="character" w:styleId="ListLabel128">
+    <w:name w:val="ListLabel 128"/>
+    <w:qFormat/>
+    <w:rPr>
+      <w:rFonts w:cs="OpenSymbol"/>
+      <w:u w:val="none"/>
+    </w:rPr>
+  </w:style>
+  <w:style w:type="character" w:styleId="ListLabel129">
+    <w:name w:val="ListLabel 129"/>
+    <w:qFormat/>
+    <w:rPr>
+      <w:rFonts w:cs="OpenSymbol"/>
+      <w:u w:val="none"/>
+    </w:rPr>
+  </w:style>
+  <w:style w:type="character" w:styleId="ListLabel130">
+    <w:name w:val="ListLabel 130"/>
+    <w:qFormat/>
+    <w:rPr>
+      <w:rFonts w:cs="OpenSymbol"/>
+      <w:u w:val="none"/>
+    </w:rPr>
+  </w:style>
+  <w:style w:type="character" w:styleId="ListLabel131">
+    <w:name w:val="ListLabel 131"/>
+    <w:qFormat/>
+    <w:rPr>
+      <w:rFonts w:cs="OpenSymbol"/>
+      <w:u w:val="none"/>
+    </w:rPr>
+  </w:style>
+  <w:style w:type="character" w:styleId="ListLabel132">
+    <w:name w:val="ListLabel 132"/>
+    <w:qFormat/>
+    <w:rPr>
+      <w:rFonts w:cs="OpenSymbol"/>
+      <w:u w:val="none"/>
+    </w:rPr>
+  </w:style>
+  <w:style w:type="character" w:styleId="ListLabel133">
+    <w:name w:val="ListLabel 133"/>
+    <w:qFormat/>
+    <w:rPr>
+      <w:rFonts w:cs="OpenSymbol"/>
+      <w:u w:val="none"/>
+    </w:rPr>
+  </w:style>
+  <w:style w:type="character" w:styleId="ListLabel134">
+    <w:name w:val="ListLabel 134"/>
+    <w:qFormat/>
+    <w:rPr>
+      <w:rFonts w:cs="OpenSymbol"/>
+      <w:u w:val="none"/>
+    </w:rPr>
+  </w:style>
+  <w:style w:type="character" w:styleId="ListLabel135">
+    <w:name w:val="ListLabel 135"/>
+    <w:qFormat/>
+    <w:rPr>
+      <w:rFonts w:cs="OpenSymbol"/>
+      <w:u w:val="none"/>
+    </w:rPr>
+  </w:style>
+  <w:style w:type="character" w:styleId="ListLabel136">
+    <w:name w:val="ListLabel 136"/>
+    <w:qFormat/>
+    <w:rPr>
+      <w:rFonts w:cs="OpenSymbol"/>
+      <w:u w:val="none"/>
+    </w:rPr>
+  </w:style>
+  <w:style w:type="character" w:styleId="ListLabel137">
+    <w:name w:val="ListLabel 137"/>
+    <w:qFormat/>
+    <w:rPr>
+      <w:rFonts w:cs="OpenSymbol"/>
+      <w:u w:val="none"/>
+    </w:rPr>
+  </w:style>
+  <w:style w:type="character" w:styleId="ListLabel138">
+    <w:name w:val="ListLabel 138"/>
+    <w:qFormat/>
+    <w:rPr>
+      <w:rFonts w:cs="OpenSymbol"/>
+      <w:u w:val="none"/>
+    </w:rPr>
+  </w:style>
+  <w:style w:type="character" w:styleId="ListLabel139">
+    <w:name w:val="ListLabel 139"/>
+    <w:qFormat/>
+    <w:rPr>
+      <w:rFonts w:cs="OpenSymbol"/>
+      <w:u w:val="none"/>
+    </w:rPr>
+  </w:style>
+  <w:style w:type="character" w:styleId="ListLabel140">
+    <w:name w:val="ListLabel 140"/>
+    <w:qFormat/>
+    <w:rPr>
+      <w:rFonts w:cs="OpenSymbol"/>
+      <w:u w:val="none"/>
+    </w:rPr>
+  </w:style>
+  <w:style w:type="character" w:styleId="ListLabel141">
+    <w:name w:val="ListLabel 141"/>
+    <w:qFormat/>
+    <w:rPr>
+      <w:rFonts w:cs="OpenSymbol"/>
+      <w:u w:val="none"/>
+    </w:rPr>
+  </w:style>
+  <w:style w:type="character" w:styleId="ListLabel142">
+    <w:name w:val="ListLabel 142"/>
+    <w:qFormat/>
+    <w:rPr>
+      <w:rFonts w:cs="OpenSymbol"/>
+      <w:u w:val="none"/>
+    </w:rPr>
+  </w:style>
+  <w:style w:type="character" w:styleId="ListLabel143">
+    <w:name w:val="ListLabel 143"/>
+    <w:qFormat/>
+    <w:rPr>
+      <w:rFonts w:cs="OpenSymbol"/>
+      <w:u w:val="none"/>
+    </w:rPr>
+  </w:style>
+  <w:style w:type="character" w:styleId="ListLabel144">
+    <w:name w:val="ListLabel 144"/>
+    <w:qFormat/>
+    <w:rPr>
+      <w:rFonts w:cs="OpenSymbol"/>
+      <w:u w:val="none"/>
+    </w:rPr>
+  </w:style>
+  <w:style w:type="character" w:styleId="ListLabel145">
+    <w:name w:val="ListLabel 145"/>
+    <w:qFormat/>
+    <w:rPr>
+      <w:rFonts w:cs="OpenSymbol"/>
+      <w:u w:val="none"/>
+    </w:rPr>
+  </w:style>
+  <w:style w:type="character" w:styleId="ListLabel146">
+    <w:name w:val="ListLabel 146"/>
+    <w:qFormat/>
+    <w:rPr>
+      <w:rFonts w:cs="OpenSymbol"/>
+      <w:u w:val="none"/>
+    </w:rPr>
+  </w:style>
+  <w:style w:type="character" w:styleId="ListLabel147">
+    <w:name w:val="ListLabel 147"/>
+    <w:qFormat/>
+    <w:rPr>
+      <w:rFonts w:cs="OpenSymbol"/>
+      <w:u w:val="none"/>
+    </w:rPr>
+  </w:style>
+  <w:style w:type="character" w:styleId="ListLabel148">
+    <w:name w:val="ListLabel 148"/>
+    <w:qFormat/>
+    <w:rPr>
+      <w:rFonts w:cs="OpenSymbol"/>
+      <w:u w:val="none"/>
+    </w:rPr>
+  </w:style>
+  <w:style w:type="character" w:styleId="ListLabel149">
+    <w:name w:val="ListLabel 149"/>
+    <w:qFormat/>
+    <w:rPr>
+      <w:rFonts w:cs="OpenSymbol"/>
+      <w:u w:val="none"/>
+    </w:rPr>
+  </w:style>
+  <w:style w:type="character" w:styleId="ListLabel150">
+    <w:name w:val="ListLabel 150"/>
+    <w:qFormat/>
+    <w:rPr>
+      <w:rFonts w:cs="OpenSymbol"/>
+      <w:u w:val="none"/>
+    </w:rPr>
+  </w:style>
+  <w:style w:type="character" w:styleId="ListLabel151">
+    <w:name w:val="ListLabel 151"/>
+    <w:qFormat/>
+    <w:rPr>
+      <w:rFonts w:cs="OpenSymbol"/>
+      <w:u w:val="none"/>
+    </w:rPr>
+  </w:style>
+  <w:style w:type="character" w:styleId="ListLabel152">
+    <w:name w:val="ListLabel 152"/>
+    <w:qFormat/>
+    <w:rPr>
+      <w:rFonts w:cs="OpenSymbol"/>
+      <w:u w:val="none"/>
+    </w:rPr>
+  </w:style>
+  <w:style w:type="character" w:styleId="ListLabel153">
+    <w:name w:val="ListLabel 153"/>
+    <w:qFormat/>
+    <w:rPr>
+      <w:rFonts w:cs="OpenSymbol"/>
+      <w:u w:val="none"/>
+    </w:rPr>
+  </w:style>
+  <w:style w:type="character" w:styleId="ListLabel154">
+    <w:name w:val="ListLabel 154"/>
+    <w:qFormat/>
+    <w:rPr>
+      <w:rFonts w:cs="OpenSymbol"/>
+      <w:u w:val="none"/>
+    </w:rPr>
+  </w:style>
+  <w:style w:type="character" w:styleId="ListLabel155">
+    <w:name w:val="ListLabel 155"/>
+    <w:qFormat/>
+    <w:rPr>
+      <w:rFonts w:cs="OpenSymbol"/>
+      <w:u w:val="none"/>
+    </w:rPr>
+  </w:style>
+  <w:style w:type="character" w:styleId="ListLabel156">
+    <w:name w:val="ListLabel 156"/>
+    <w:qFormat/>
+    <w:rPr>
+      <w:rFonts w:cs="OpenSymbol"/>
+      <w:u w:val="none"/>
+    </w:rPr>
+  </w:style>
+  <w:style w:type="character" w:styleId="ListLabel157">
+    <w:name w:val="ListLabel 157"/>
+    <w:qFormat/>
+    <w:rPr>
+      <w:rFonts w:cs="OpenSymbol"/>
+      <w:u w:val="none"/>
+    </w:rPr>
+  </w:style>
+  <w:style w:type="character" w:styleId="ListLabel158">
+    <w:name w:val="ListLabel 158"/>
+    <w:qFormat/>
+    <w:rPr>
+      <w:rFonts w:cs="OpenSymbol"/>
+      <w:u w:val="none"/>
+    </w:rPr>
+  </w:style>
+  <w:style w:type="character" w:styleId="ListLabel159">
+    <w:name w:val="ListLabel 159"/>
+    <w:qFormat/>
+    <w:rPr>
+      <w:rFonts w:cs="OpenSymbol"/>
+      <w:u w:val="none"/>
+    </w:rPr>
+  </w:style>
+  <w:style w:type="character" w:styleId="ListLabel160">
+    <w:name w:val="ListLabel 160"/>
+    <w:qFormat/>
+    <w:rPr>
+      <w:rFonts w:cs="OpenSymbol"/>
+      <w:u w:val="none"/>
+    </w:rPr>
+  </w:style>
+  <w:style w:type="character" w:styleId="ListLabel161">
+    <w:name w:val="ListLabel 161"/>
+    <w:qFormat/>
+    <w:rPr>
+      <w:rFonts w:cs="OpenSymbol"/>
+      <w:u w:val="none"/>
+    </w:rPr>
+  </w:style>
+  <w:style w:type="character" w:styleId="ListLabel162">
+    <w:name w:val="ListLabel 162"/>
+    <w:qFormat/>
+    <w:rPr>
+      <w:rFonts w:cs="OpenSymbol"/>
+      <w:u w:val="none"/>
+    </w:rPr>
+  </w:style>
+  <w:style w:type="character" w:styleId="ListLabel163">
+    <w:name w:val="ListLabel 163"/>
+    <w:qFormat/>
+    <w:rPr>
+      <w:rFonts w:cs="OpenSymbol"/>
+      <w:u w:val="none"/>
+    </w:rPr>
+  </w:style>
+  <w:style w:type="character" w:styleId="ListLabel164">
+    <w:name w:val="ListLabel 164"/>
+    <w:qFormat/>
+    <w:rPr>
+      <w:rFonts w:cs="OpenSymbol"/>
+      <w:u w:val="none"/>
+    </w:rPr>
+  </w:style>
+  <w:style w:type="character" w:styleId="ListLabel165">
+    <w:name w:val="ListLabel 165"/>
+    <w:qFormat/>
+    <w:rPr>
+      <w:rFonts w:cs="OpenSymbol"/>
+      <w:u w:val="none"/>
+    </w:rPr>
+  </w:style>
+  <w:style w:type="character" w:styleId="ListLabel166">
+    <w:name w:val="ListLabel 166"/>
+    <w:qFormat/>
+    <w:rPr>
+      <w:rFonts w:cs="OpenSymbol"/>
+      <w:u w:val="none"/>
+    </w:rPr>
+  </w:style>
+  <w:style w:type="character" w:styleId="ListLabel167">
+    <w:name w:val="ListLabel 167"/>
+    <w:qFormat/>
+    <w:rPr>
+      <w:rFonts w:cs="OpenSymbol"/>
+      <w:u w:val="none"/>
+    </w:rPr>
+  </w:style>
+  <w:style w:type="character" w:styleId="ListLabel168">
+    <w:name w:val="ListLabel 168"/>
+    <w:qFormat/>
+    <w:rPr>
+      <w:rFonts w:cs="OpenSymbol"/>
+      <w:u w:val="none"/>
+    </w:rPr>
+  </w:style>
+  <w:style w:type="character" w:styleId="ListLabel169">
+    <w:name w:val="ListLabel 169"/>
+    <w:qFormat/>
+    <w:rPr>
+      <w:rFonts w:cs="OpenSymbol"/>
+      <w:u w:val="none"/>
+    </w:rPr>
+  </w:style>
+  <w:style w:type="character" w:styleId="ListLabel170">
+    <w:name w:val="ListLabel 170"/>
+    <w:qFormat/>
+    <w:rPr>
+      <w:rFonts w:cs="OpenSymbol"/>
+      <w:u w:val="none"/>
+    </w:rPr>
+  </w:style>
+  <w:style w:type="character" w:styleId="ListLabel171">
+    <w:name w:val="ListLabel 171"/>
+    <w:qFormat/>
+    <w:rPr>
+      <w:rFonts w:cs="OpenSymbol"/>
+      <w:u w:val="none"/>
+    </w:rPr>
+  </w:style>
+  <w:style w:type="character" w:styleId="ListLabel172">
+    <w:name w:val="ListLabel 172"/>
+    <w:qFormat/>
+    <w:rPr>
+      <w:rFonts w:cs="OpenSymbol"/>
+      <w:u w:val="none"/>
+    </w:rPr>
+  </w:style>
+  <w:style w:type="character" w:styleId="ListLabel173">
+    <w:name w:val="ListLabel 173"/>
+    <w:qFormat/>
+    <w:rPr>
+      <w:rFonts w:cs="OpenSymbol"/>
+      <w:u w:val="none"/>
+    </w:rPr>
+  </w:style>
+  <w:style w:type="character" w:styleId="ListLabel174">
+    <w:name w:val="ListLabel 174"/>
+    <w:qFormat/>
+    <w:rPr>
+      <w:rFonts w:cs="OpenSymbol"/>
+      <w:u w:val="none"/>
+    </w:rPr>
+  </w:style>
+  <w:style w:type="character" w:styleId="ListLabel175">
+    <w:name w:val="ListLabel 175"/>
+    <w:qFormat/>
+    <w:rPr>
+      <w:rFonts w:cs="OpenSymbol"/>
+      <w:u w:val="none"/>
+    </w:rPr>
+  </w:style>
+  <w:style w:type="character" w:styleId="ListLabel176">
+    <w:name w:val="ListLabel 176"/>
+    <w:qFormat/>
+    <w:rPr>
+      <w:rFonts w:cs="OpenSymbol"/>
+      <w:u w:val="none"/>
+    </w:rPr>
+  </w:style>
+  <w:style w:type="character" w:styleId="ListLabel177">
+    <w:name w:val="ListLabel 177"/>
+    <w:qFormat/>
+    <w:rPr>
+      <w:rFonts w:cs="OpenSymbol"/>
+      <w:u w:val="none"/>
+    </w:rPr>
+  </w:style>
+  <w:style w:type="character" w:styleId="ListLabel178">
+    <w:name w:val="ListLabel 178"/>
+    <w:qFormat/>
+    <w:rPr>
+      <w:rFonts w:cs="OpenSymbol"/>
+      <w:u w:val="none"/>
+    </w:rPr>
+  </w:style>
+  <w:style w:type="character" w:styleId="ListLabel179">
+    <w:name w:val="ListLabel 179"/>
+    <w:qFormat/>
+    <w:rPr>
+      <w:rFonts w:cs="OpenSymbol"/>
+      <w:u w:val="none"/>
+    </w:rPr>
+  </w:style>
+  <w:style w:type="character" w:styleId="ListLabel180">
+    <w:name w:val="ListLabel 180"/>
+    <w:qFormat/>
+    <w:rPr>
+      <w:rFonts w:cs="OpenSymbol"/>
+      <w:u w:val="none"/>
+    </w:rPr>
+  </w:style>
+  <w:style w:type="character" w:styleId="ListLabel181">
+    <w:name w:val="ListLabel 181"/>
+    <w:qFormat/>
+    <w:rPr>
+      <w:rFonts w:cs="OpenSymbol"/>
+      <w:u w:val="none"/>
+    </w:rPr>
+  </w:style>
+  <w:style w:type="character" w:styleId="ListLabel182">
+    <w:name w:val="ListLabel 182"/>
+    <w:qFormat/>
+    <w:rPr>
+      <w:rFonts w:cs="OpenSymbol"/>
+      <w:u w:val="none"/>
+    </w:rPr>
+  </w:style>
+  <w:style w:type="character" w:styleId="ListLabel183">
+    <w:name w:val="ListLabel 183"/>
+    <w:qFormat/>
+    <w:rPr>
+      <w:rFonts w:cs="OpenSymbol"/>
+      <w:u w:val="none"/>
+    </w:rPr>
+  </w:style>
+  <w:style w:type="character" w:styleId="ListLabel184">
+    <w:name w:val="ListLabel 184"/>
+    <w:qFormat/>
+    <w:rPr>
+      <w:rFonts w:cs="OpenSymbol"/>
+      <w:u w:val="none"/>
+    </w:rPr>
+  </w:style>
+  <w:style w:type="character" w:styleId="ListLabel185">
+    <w:name w:val="ListLabel 185"/>
+    <w:qFormat/>
+    <w:rPr>
+      <w:rFonts w:cs="OpenSymbol"/>
+      <w:u w:val="none"/>
+    </w:rPr>
+  </w:style>
+  <w:style w:type="character" w:styleId="ListLabel186">
+    <w:name w:val="ListLabel 186"/>
+    <w:qFormat/>
+    <w:rPr>
+      <w:rFonts w:cs="OpenSymbol"/>
+      <w:u w:val="none"/>
+    </w:rPr>
+  </w:style>
+  <w:style w:type="character" w:styleId="ListLabel187">
+    <w:name w:val="ListLabel 187"/>
+    <w:qFormat/>
+    <w:rPr>
+      <w:rFonts w:cs="OpenSymbol"/>
+      <w:u w:val="none"/>
+    </w:rPr>
+  </w:style>
+  <w:style w:type="character" w:styleId="ListLabel188">
+    <w:name w:val="ListLabel 188"/>
+    <w:qFormat/>
+    <w:rPr>
+      <w:rFonts w:cs="OpenSymbol"/>
+      <w:u w:val="none"/>
+    </w:rPr>
+  </w:style>
+  <w:style w:type="character" w:styleId="ListLabel189">
+    <w:name w:val="ListLabel 189"/>
+    <w:qFormat/>
+    <w:rPr>
+      <w:rFonts w:cs="OpenSymbol"/>
+      <w:u w:val="none"/>
+    </w:rPr>
+  </w:style>
+  <w:style w:type="character" w:styleId="ListLabel190">
+    <w:name w:val="ListLabel 190"/>
+    <w:qFormat/>
+    <w:rPr>
+      <w:rFonts w:cs="OpenSymbol"/>
+      <w:u w:val="none"/>
+    </w:rPr>
+  </w:style>
+  <w:style w:type="character" w:styleId="ListLabel191">
+    <w:name w:val="ListLabel 191"/>
+    <w:qFormat/>
+    <w:rPr>
+      <w:rFonts w:cs="OpenSymbol"/>
+      <w:u w:val="none"/>
+    </w:rPr>
+  </w:style>
+  <w:style w:type="character" w:styleId="ListLabel192">
+    <w:name w:val="ListLabel 192"/>
+    <w:qFormat/>
+    <w:rPr>
+      <w:rFonts w:cs="OpenSymbol"/>
+      <w:u w:val="none"/>
+    </w:rPr>
+  </w:style>
+  <w:style w:type="character" w:styleId="ListLabel193">
+    <w:name w:val="ListLabel 193"/>
+    <w:qFormat/>
+    <w:rPr>
+      <w:rFonts w:cs="OpenSymbol"/>
+      <w:u w:val="none"/>
+    </w:rPr>
+  </w:style>
+  <w:style w:type="character" w:styleId="ListLabel194">
+    <w:name w:val="ListLabel 194"/>
+    <w:qFormat/>
+    <w:rPr>
+      <w:rFonts w:cs="OpenSymbol"/>
+      <w:u w:val="none"/>
+    </w:rPr>
+  </w:style>
+  <w:style w:type="character" w:styleId="ListLabel195">
+    <w:name w:val="ListLabel 195"/>
+    <w:qFormat/>
+    <w:rPr>
+      <w:rFonts w:cs="OpenSymbol"/>
+      <w:u w:val="none"/>
+    </w:rPr>
+  </w:style>
+  <w:style w:type="character" w:styleId="ListLabel196">
+    <w:name w:val="ListLabel 196"/>
+    <w:qFormat/>
+    <w:rPr>
+      <w:rFonts w:cs="OpenSymbol"/>
+      <w:u w:val="none"/>
+    </w:rPr>
+  </w:style>
+  <w:style w:type="character" w:styleId="ListLabel197">
+    <w:name w:val="ListLabel 197"/>
+    <w:qFormat/>
+    <w:rPr>
+      <w:rFonts w:cs="OpenSymbol"/>
+      <w:u w:val="none"/>
+    </w:rPr>
+  </w:style>
+  <w:style w:type="character" w:styleId="ListLabel198">
+    <w:name w:val="ListLabel 198"/>
+    <w:qFormat/>
+    <w:rPr>
+      <w:rFonts w:cs="OpenSymbol"/>
       <w:u w:val="none"/>
     </w:rPr>
   </w:style>
@@ -3783,7 +4708,7 @@
       <w:rFonts w:cs="FreeSans"/>
     </w:rPr>
   </w:style>
-  <w:style w:type="paragraph" w:styleId="Normal1" w:default="1">
+  <w:style w:type="paragraph" w:styleId="LOnormal" w:default="1">
     <w:name w:val="LO-normal"/>
     <w:qFormat/>
     <w:pPr>
@@ -3793,7 +4718,7 @@
     </w:pPr>
     <w:rPr>
       <w:rFonts w:ascii="Arial" w:hAnsi="Arial" w:eastAsia="Arial" w:cs="Arial"/>
-      <w:color w:val="auto"/>
+      <w:color w:val="00000A"/>
       <w:kern w:val="0"/>
       <w:sz w:val="22"/>
       <w:szCs w:val="22"/>
@@ -3802,7 +4727,7 @@
   </w:style>
   <w:style w:type="paragraph" w:styleId="Title">
     <w:name w:val="Title"/>
-    <w:basedOn w:val="Normal1"/>
+    <w:basedOn w:val="LOnormal"/>
     <w:next w:val="Normal"/>
     <w:qFormat/>
     <w:pPr>
@@ -3817,7 +4742,7 @@
   </w:style>
   <w:style w:type="paragraph" w:styleId="Subtitle">
     <w:name w:val="Subtitle"/>
-    <w:basedOn w:val="Normal1"/>
+    <w:basedOn w:val="LOnormal"/>
     <w:next w:val="Normal"/>
     <w:qFormat/>
     <w:pPr>

</xml_diff>

<commit_message>
Add structural elements check
</commit_message>
<xml_diff>
--- a/src/test/resources/com/wa285/validator/History.docx
+++ b/src/test/resources/com/wa285/validator/History.docx
@@ -59,7 +59,17 @@
       </w:r>
       <w:r>
         <w:rPr/>
-        <w:t xml:space="preserve"> (Ливан) - три блока известняка по 800 тонн в основании Храма Юпитеру (возведён во II веке н.э.).</w:t>
+        <w:t xml:space="preserve"> (</w:t>
+      </w:r>
+      <w:r>
+        <w:rPr>
+          <w:color w:val="CE181E"/>
+        </w:rPr>
+        <w:t>Ливан</w:t>
+      </w:r>
+      <w:r>
+        <w:rPr/>
+        <w:t>) - три блока известняка по 800 тонн в основании Храма Юпитеру (возведён во II веке н.э.).</w:t>
       </w:r>
     </w:p>
     <w:p>
@@ -1448,7 +1458,7 @@
       <w:r>
         <w:rPr>
           <w:rFonts w:ascii="Liberation Serif" w:hAnsi="Liberation Serif" w:eastAsia="DejaVu Sans" w:cs="DejaVu Sans"/>
-          <w:color w:val="auto"/>
+          <w:color w:val="00000A"/>
           <w:sz w:val="24"/>
           <w:szCs w:val="24"/>
           <w:lang w:val="en-US" w:eastAsia="en-US" w:bidi="en-US"/>
@@ -3050,17 +3060,20 @@
   </w:style>
   <w:style w:type="paragraph" w:styleId="Heading1">
     <w:name w:val="Heading 1"/>
+    <w:basedOn w:val="Normal"/>
     <w:next w:val="Normal"/>
     <w:qFormat/>
     <w:pPr>
       <w:keepNext w:val="true"/>
       <w:keepLines/>
       <w:widowControl w:val="false"/>
+      <w:bidi w:val="0"/>
       <w:spacing w:lineRule="auto" w:line="240" w:before="400" w:after="120"/>
+      <w:jc w:val="left"/>
     </w:pPr>
     <w:rPr>
       <w:rFonts w:ascii="Arial" w:hAnsi="Arial" w:eastAsia="Arial" w:cs="Arial"/>
-      <w:color w:val="auto"/>
+      <w:color w:val="00000A"/>
       <w:kern w:val="0"/>
       <w:sz w:val="40"/>
       <w:szCs w:val="40"/>
@@ -3069,18 +3082,21 @@
   </w:style>
   <w:style w:type="paragraph" w:styleId="Heading2">
     <w:name w:val="Heading 2"/>
+    <w:basedOn w:val="Normal"/>
     <w:next w:val="Normal"/>
     <w:qFormat/>
     <w:pPr>
       <w:keepNext w:val="true"/>
       <w:keepLines/>
       <w:widowControl w:val="false"/>
+      <w:bidi w:val="0"/>
       <w:spacing w:lineRule="auto" w:line="240" w:before="360" w:after="120"/>
+      <w:jc w:val="left"/>
     </w:pPr>
     <w:rPr>
       <w:rFonts w:ascii="Arial" w:hAnsi="Arial" w:eastAsia="Arial" w:cs="Arial"/>
       <w:b w:val="false"/>
-      <w:color w:val="auto"/>
+      <w:color w:val="00000A"/>
       <w:kern w:val="0"/>
       <w:sz w:val="32"/>
       <w:szCs w:val="32"/>
@@ -3089,13 +3105,16 @@
   </w:style>
   <w:style w:type="paragraph" w:styleId="Heading3">
     <w:name w:val="Heading 3"/>
+    <w:basedOn w:val="Normal"/>
     <w:next w:val="Normal"/>
     <w:qFormat/>
     <w:pPr>
       <w:keepNext w:val="true"/>
       <w:keepLines/>
       <w:widowControl w:val="false"/>
+      <w:bidi w:val="0"/>
       <w:spacing w:lineRule="auto" w:line="240" w:before="320" w:after="80"/>
+      <w:jc w:val="left"/>
     </w:pPr>
     <w:rPr>
       <w:rFonts w:ascii="Arial" w:hAnsi="Arial" w:eastAsia="Arial" w:cs="Arial"/>
@@ -3109,13 +3128,16 @@
   </w:style>
   <w:style w:type="paragraph" w:styleId="Heading4">
     <w:name w:val="Heading 4"/>
+    <w:basedOn w:val="Normal"/>
     <w:next w:val="Normal"/>
     <w:qFormat/>
     <w:pPr>
       <w:keepNext w:val="true"/>
       <w:keepLines/>
       <w:widowControl w:val="false"/>
+      <w:bidi w:val="0"/>
       <w:spacing w:lineRule="auto" w:line="240" w:before="280" w:after="80"/>
+      <w:jc w:val="left"/>
     </w:pPr>
     <w:rPr>
       <w:rFonts w:ascii="Arial" w:hAnsi="Arial" w:eastAsia="Arial" w:cs="Arial"/>
@@ -3128,13 +3150,16 @@
   </w:style>
   <w:style w:type="paragraph" w:styleId="Heading5">
     <w:name w:val="Heading 5"/>
+    <w:basedOn w:val="Normal"/>
     <w:next w:val="Normal"/>
     <w:qFormat/>
     <w:pPr>
       <w:keepNext w:val="true"/>
       <w:keepLines/>
       <w:widowControl w:val="false"/>
+      <w:bidi w:val="0"/>
       <w:spacing w:lineRule="auto" w:line="240" w:before="240" w:after="80"/>
+      <w:jc w:val="left"/>
     </w:pPr>
     <w:rPr>
       <w:rFonts w:ascii="Arial" w:hAnsi="Arial" w:eastAsia="Arial" w:cs="Arial"/>
@@ -3147,13 +3172,16 @@
   </w:style>
   <w:style w:type="paragraph" w:styleId="Heading6">
     <w:name w:val="Heading 6"/>
+    <w:basedOn w:val="Normal"/>
     <w:next w:val="Normal"/>
     <w:qFormat/>
     <w:pPr>
       <w:keepNext w:val="true"/>
       <w:keepLines/>
       <w:widowControl w:val="false"/>
+      <w:bidi w:val="0"/>
       <w:spacing w:lineRule="auto" w:line="240" w:before="240" w:after="80"/>
+      <w:jc w:val="left"/>
     </w:pPr>
     <w:rPr>
       <w:rFonts w:ascii="Arial" w:hAnsi="Arial" w:eastAsia="Arial" w:cs="Arial"/>
@@ -4644,6 +4672,798 @@
   </w:style>
   <w:style w:type="character" w:styleId="ListLabel198">
     <w:name w:val="ListLabel 198"/>
+    <w:qFormat/>
+    <w:rPr>
+      <w:rFonts w:cs="OpenSymbol"/>
+      <w:u w:val="none"/>
+    </w:rPr>
+  </w:style>
+  <w:style w:type="character" w:styleId="ListLabel199">
+    <w:name w:val="ListLabel 199"/>
+    <w:qFormat/>
+    <w:rPr>
+      <w:rFonts w:cs="OpenSymbol"/>
+      <w:u w:val="none"/>
+    </w:rPr>
+  </w:style>
+  <w:style w:type="character" w:styleId="ListLabel200">
+    <w:name w:val="ListLabel 200"/>
+    <w:qFormat/>
+    <w:rPr>
+      <w:rFonts w:cs="OpenSymbol"/>
+      <w:u w:val="none"/>
+    </w:rPr>
+  </w:style>
+  <w:style w:type="character" w:styleId="ListLabel201">
+    <w:name w:val="ListLabel 201"/>
+    <w:qFormat/>
+    <w:rPr>
+      <w:rFonts w:cs="OpenSymbol"/>
+      <w:u w:val="none"/>
+    </w:rPr>
+  </w:style>
+  <w:style w:type="character" w:styleId="ListLabel202">
+    <w:name w:val="ListLabel 202"/>
+    <w:qFormat/>
+    <w:rPr>
+      <w:rFonts w:cs="OpenSymbol"/>
+      <w:u w:val="none"/>
+    </w:rPr>
+  </w:style>
+  <w:style w:type="character" w:styleId="ListLabel203">
+    <w:name w:val="ListLabel 203"/>
+    <w:qFormat/>
+    <w:rPr>
+      <w:rFonts w:cs="OpenSymbol"/>
+      <w:u w:val="none"/>
+    </w:rPr>
+  </w:style>
+  <w:style w:type="character" w:styleId="ListLabel204">
+    <w:name w:val="ListLabel 204"/>
+    <w:qFormat/>
+    <w:rPr>
+      <w:rFonts w:cs="OpenSymbol"/>
+      <w:u w:val="none"/>
+    </w:rPr>
+  </w:style>
+  <w:style w:type="character" w:styleId="ListLabel205">
+    <w:name w:val="ListLabel 205"/>
+    <w:qFormat/>
+    <w:rPr>
+      <w:rFonts w:cs="OpenSymbol"/>
+      <w:u w:val="none"/>
+    </w:rPr>
+  </w:style>
+  <w:style w:type="character" w:styleId="ListLabel206">
+    <w:name w:val="ListLabel 206"/>
+    <w:qFormat/>
+    <w:rPr>
+      <w:rFonts w:cs="OpenSymbol"/>
+      <w:u w:val="none"/>
+    </w:rPr>
+  </w:style>
+  <w:style w:type="character" w:styleId="ListLabel207">
+    <w:name w:val="ListLabel 207"/>
+    <w:qFormat/>
+    <w:rPr>
+      <w:rFonts w:cs="OpenSymbol"/>
+      <w:u w:val="none"/>
+    </w:rPr>
+  </w:style>
+  <w:style w:type="character" w:styleId="ListLabel208">
+    <w:name w:val="ListLabel 208"/>
+    <w:qFormat/>
+    <w:rPr>
+      <w:rFonts w:cs="OpenSymbol"/>
+      <w:u w:val="none"/>
+    </w:rPr>
+  </w:style>
+  <w:style w:type="character" w:styleId="ListLabel209">
+    <w:name w:val="ListLabel 209"/>
+    <w:qFormat/>
+    <w:rPr>
+      <w:rFonts w:cs="OpenSymbol"/>
+      <w:u w:val="none"/>
+    </w:rPr>
+  </w:style>
+  <w:style w:type="character" w:styleId="ListLabel210">
+    <w:name w:val="ListLabel 210"/>
+    <w:qFormat/>
+    <w:rPr>
+      <w:rFonts w:cs="OpenSymbol"/>
+      <w:u w:val="none"/>
+    </w:rPr>
+  </w:style>
+  <w:style w:type="character" w:styleId="ListLabel211">
+    <w:name w:val="ListLabel 211"/>
+    <w:qFormat/>
+    <w:rPr>
+      <w:rFonts w:cs="OpenSymbol"/>
+      <w:u w:val="none"/>
+    </w:rPr>
+  </w:style>
+  <w:style w:type="character" w:styleId="ListLabel212">
+    <w:name w:val="ListLabel 212"/>
+    <w:qFormat/>
+    <w:rPr>
+      <w:rFonts w:cs="OpenSymbol"/>
+      <w:u w:val="none"/>
+    </w:rPr>
+  </w:style>
+  <w:style w:type="character" w:styleId="ListLabel213">
+    <w:name w:val="ListLabel 213"/>
+    <w:qFormat/>
+    <w:rPr>
+      <w:rFonts w:cs="OpenSymbol"/>
+      <w:u w:val="none"/>
+    </w:rPr>
+  </w:style>
+  <w:style w:type="character" w:styleId="ListLabel214">
+    <w:name w:val="ListLabel 214"/>
+    <w:qFormat/>
+    <w:rPr>
+      <w:rFonts w:cs="OpenSymbol"/>
+      <w:u w:val="none"/>
+    </w:rPr>
+  </w:style>
+  <w:style w:type="character" w:styleId="ListLabel215">
+    <w:name w:val="ListLabel 215"/>
+    <w:qFormat/>
+    <w:rPr>
+      <w:rFonts w:cs="OpenSymbol"/>
+      <w:u w:val="none"/>
+    </w:rPr>
+  </w:style>
+  <w:style w:type="character" w:styleId="ListLabel216">
+    <w:name w:val="ListLabel 216"/>
+    <w:qFormat/>
+    <w:rPr>
+      <w:rFonts w:cs="OpenSymbol"/>
+      <w:u w:val="none"/>
+    </w:rPr>
+  </w:style>
+  <w:style w:type="character" w:styleId="ListLabel217">
+    <w:name w:val="ListLabel 217"/>
+    <w:qFormat/>
+    <w:rPr>
+      <w:rFonts w:cs="OpenSymbol"/>
+      <w:u w:val="none"/>
+    </w:rPr>
+  </w:style>
+  <w:style w:type="character" w:styleId="ListLabel218">
+    <w:name w:val="ListLabel 218"/>
+    <w:qFormat/>
+    <w:rPr>
+      <w:rFonts w:cs="OpenSymbol"/>
+      <w:u w:val="none"/>
+    </w:rPr>
+  </w:style>
+  <w:style w:type="character" w:styleId="ListLabel219">
+    <w:name w:val="ListLabel 219"/>
+    <w:qFormat/>
+    <w:rPr>
+      <w:rFonts w:cs="OpenSymbol"/>
+      <w:u w:val="none"/>
+    </w:rPr>
+  </w:style>
+  <w:style w:type="character" w:styleId="ListLabel220">
+    <w:name w:val="ListLabel 220"/>
+    <w:qFormat/>
+    <w:rPr>
+      <w:rFonts w:cs="OpenSymbol"/>
+      <w:u w:val="none"/>
+    </w:rPr>
+  </w:style>
+  <w:style w:type="character" w:styleId="ListLabel221">
+    <w:name w:val="ListLabel 221"/>
+    <w:qFormat/>
+    <w:rPr>
+      <w:rFonts w:cs="OpenSymbol"/>
+      <w:u w:val="none"/>
+    </w:rPr>
+  </w:style>
+  <w:style w:type="character" w:styleId="ListLabel222">
+    <w:name w:val="ListLabel 222"/>
+    <w:qFormat/>
+    <w:rPr>
+      <w:rFonts w:cs="OpenSymbol"/>
+      <w:u w:val="none"/>
+    </w:rPr>
+  </w:style>
+  <w:style w:type="character" w:styleId="ListLabel223">
+    <w:name w:val="ListLabel 223"/>
+    <w:qFormat/>
+    <w:rPr>
+      <w:rFonts w:cs="OpenSymbol"/>
+      <w:u w:val="none"/>
+    </w:rPr>
+  </w:style>
+  <w:style w:type="character" w:styleId="ListLabel224">
+    <w:name w:val="ListLabel 224"/>
+    <w:qFormat/>
+    <w:rPr>
+      <w:rFonts w:cs="OpenSymbol"/>
+      <w:u w:val="none"/>
+    </w:rPr>
+  </w:style>
+  <w:style w:type="character" w:styleId="ListLabel225">
+    <w:name w:val="ListLabel 225"/>
+    <w:qFormat/>
+    <w:rPr>
+      <w:rFonts w:cs="OpenSymbol"/>
+      <w:u w:val="none"/>
+    </w:rPr>
+  </w:style>
+  <w:style w:type="character" w:styleId="ListLabel226">
+    <w:name w:val="ListLabel 226"/>
+    <w:qFormat/>
+    <w:rPr>
+      <w:rFonts w:cs="OpenSymbol"/>
+      <w:u w:val="none"/>
+    </w:rPr>
+  </w:style>
+  <w:style w:type="character" w:styleId="ListLabel227">
+    <w:name w:val="ListLabel 227"/>
+    <w:qFormat/>
+    <w:rPr>
+      <w:rFonts w:cs="OpenSymbol"/>
+      <w:u w:val="none"/>
+    </w:rPr>
+  </w:style>
+  <w:style w:type="character" w:styleId="ListLabel228">
+    <w:name w:val="ListLabel 228"/>
+    <w:qFormat/>
+    <w:rPr>
+      <w:rFonts w:cs="OpenSymbol"/>
+      <w:u w:val="none"/>
+    </w:rPr>
+  </w:style>
+  <w:style w:type="character" w:styleId="ListLabel229">
+    <w:name w:val="ListLabel 229"/>
+    <w:qFormat/>
+    <w:rPr>
+      <w:rFonts w:cs="OpenSymbol"/>
+      <w:u w:val="none"/>
+    </w:rPr>
+  </w:style>
+  <w:style w:type="character" w:styleId="ListLabel230">
+    <w:name w:val="ListLabel 230"/>
+    <w:qFormat/>
+    <w:rPr>
+      <w:rFonts w:cs="OpenSymbol"/>
+      <w:u w:val="none"/>
+    </w:rPr>
+  </w:style>
+  <w:style w:type="character" w:styleId="ListLabel231">
+    <w:name w:val="ListLabel 231"/>
+    <w:qFormat/>
+    <w:rPr>
+      <w:rFonts w:cs="OpenSymbol"/>
+      <w:u w:val="none"/>
+    </w:rPr>
+  </w:style>
+  <w:style w:type="character" w:styleId="ListLabel232">
+    <w:name w:val="ListLabel 232"/>
+    <w:qFormat/>
+    <w:rPr>
+      <w:rFonts w:cs="OpenSymbol"/>
+      <w:u w:val="none"/>
+    </w:rPr>
+  </w:style>
+  <w:style w:type="character" w:styleId="ListLabel233">
+    <w:name w:val="ListLabel 233"/>
+    <w:qFormat/>
+    <w:rPr>
+      <w:rFonts w:cs="OpenSymbol"/>
+      <w:u w:val="none"/>
+    </w:rPr>
+  </w:style>
+  <w:style w:type="character" w:styleId="ListLabel234">
+    <w:name w:val="ListLabel 234"/>
+    <w:qFormat/>
+    <w:rPr>
+      <w:rFonts w:cs="OpenSymbol"/>
+      <w:u w:val="none"/>
+    </w:rPr>
+  </w:style>
+  <w:style w:type="character" w:styleId="ListLabel235">
+    <w:name w:val="ListLabel 235"/>
+    <w:qFormat/>
+    <w:rPr>
+      <w:rFonts w:cs="OpenSymbol"/>
+      <w:u w:val="none"/>
+    </w:rPr>
+  </w:style>
+  <w:style w:type="character" w:styleId="ListLabel236">
+    <w:name w:val="ListLabel 236"/>
+    <w:qFormat/>
+    <w:rPr>
+      <w:rFonts w:cs="OpenSymbol"/>
+      <w:u w:val="none"/>
+    </w:rPr>
+  </w:style>
+  <w:style w:type="character" w:styleId="ListLabel237">
+    <w:name w:val="ListLabel 237"/>
+    <w:qFormat/>
+    <w:rPr>
+      <w:rFonts w:cs="OpenSymbol"/>
+      <w:u w:val="none"/>
+    </w:rPr>
+  </w:style>
+  <w:style w:type="character" w:styleId="ListLabel238">
+    <w:name w:val="ListLabel 238"/>
+    <w:qFormat/>
+    <w:rPr>
+      <w:rFonts w:cs="OpenSymbol"/>
+      <w:u w:val="none"/>
+    </w:rPr>
+  </w:style>
+  <w:style w:type="character" w:styleId="ListLabel239">
+    <w:name w:val="ListLabel 239"/>
+    <w:qFormat/>
+    <w:rPr>
+      <w:rFonts w:cs="OpenSymbol"/>
+      <w:u w:val="none"/>
+    </w:rPr>
+  </w:style>
+  <w:style w:type="character" w:styleId="ListLabel240">
+    <w:name w:val="ListLabel 240"/>
+    <w:qFormat/>
+    <w:rPr>
+      <w:rFonts w:cs="OpenSymbol"/>
+      <w:u w:val="none"/>
+    </w:rPr>
+  </w:style>
+  <w:style w:type="character" w:styleId="ListLabel241">
+    <w:name w:val="ListLabel 241"/>
+    <w:qFormat/>
+    <w:rPr>
+      <w:rFonts w:cs="OpenSymbol"/>
+      <w:u w:val="none"/>
+    </w:rPr>
+  </w:style>
+  <w:style w:type="character" w:styleId="ListLabel242">
+    <w:name w:val="ListLabel 242"/>
+    <w:qFormat/>
+    <w:rPr>
+      <w:rFonts w:cs="OpenSymbol"/>
+      <w:u w:val="none"/>
+    </w:rPr>
+  </w:style>
+  <w:style w:type="character" w:styleId="ListLabel243">
+    <w:name w:val="ListLabel 243"/>
+    <w:qFormat/>
+    <w:rPr>
+      <w:rFonts w:cs="OpenSymbol"/>
+      <w:u w:val="none"/>
+    </w:rPr>
+  </w:style>
+  <w:style w:type="character" w:styleId="ListLabel244">
+    <w:name w:val="ListLabel 244"/>
+    <w:qFormat/>
+    <w:rPr>
+      <w:rFonts w:cs="OpenSymbol"/>
+      <w:u w:val="none"/>
+    </w:rPr>
+  </w:style>
+  <w:style w:type="character" w:styleId="ListLabel245">
+    <w:name w:val="ListLabel 245"/>
+    <w:qFormat/>
+    <w:rPr>
+      <w:rFonts w:cs="OpenSymbol"/>
+      <w:u w:val="none"/>
+    </w:rPr>
+  </w:style>
+  <w:style w:type="character" w:styleId="ListLabel246">
+    <w:name w:val="ListLabel 246"/>
+    <w:qFormat/>
+    <w:rPr>
+      <w:rFonts w:cs="OpenSymbol"/>
+      <w:u w:val="none"/>
+    </w:rPr>
+  </w:style>
+  <w:style w:type="character" w:styleId="ListLabel247">
+    <w:name w:val="ListLabel 247"/>
+    <w:qFormat/>
+    <w:rPr>
+      <w:rFonts w:cs="OpenSymbol"/>
+      <w:u w:val="none"/>
+    </w:rPr>
+  </w:style>
+  <w:style w:type="character" w:styleId="ListLabel248">
+    <w:name w:val="ListLabel 248"/>
+    <w:qFormat/>
+    <w:rPr>
+      <w:rFonts w:cs="OpenSymbol"/>
+      <w:u w:val="none"/>
+    </w:rPr>
+  </w:style>
+  <w:style w:type="character" w:styleId="ListLabel249">
+    <w:name w:val="ListLabel 249"/>
+    <w:qFormat/>
+    <w:rPr>
+      <w:rFonts w:cs="OpenSymbol"/>
+      <w:u w:val="none"/>
+    </w:rPr>
+  </w:style>
+  <w:style w:type="character" w:styleId="ListLabel250">
+    <w:name w:val="ListLabel 250"/>
+    <w:qFormat/>
+    <w:rPr>
+      <w:rFonts w:cs="OpenSymbol"/>
+      <w:u w:val="none"/>
+    </w:rPr>
+  </w:style>
+  <w:style w:type="character" w:styleId="ListLabel251">
+    <w:name w:val="ListLabel 251"/>
+    <w:qFormat/>
+    <w:rPr>
+      <w:rFonts w:cs="OpenSymbol"/>
+      <w:u w:val="none"/>
+    </w:rPr>
+  </w:style>
+  <w:style w:type="character" w:styleId="ListLabel252">
+    <w:name w:val="ListLabel 252"/>
+    <w:qFormat/>
+    <w:rPr>
+      <w:rFonts w:cs="OpenSymbol"/>
+      <w:u w:val="none"/>
+    </w:rPr>
+  </w:style>
+  <w:style w:type="character" w:styleId="ListLabel253">
+    <w:name w:val="ListLabel 253"/>
+    <w:qFormat/>
+    <w:rPr>
+      <w:rFonts w:cs="OpenSymbol"/>
+      <w:u w:val="none"/>
+    </w:rPr>
+  </w:style>
+  <w:style w:type="character" w:styleId="ListLabel254">
+    <w:name w:val="ListLabel 254"/>
+    <w:qFormat/>
+    <w:rPr>
+      <w:rFonts w:cs="OpenSymbol"/>
+      <w:u w:val="none"/>
+    </w:rPr>
+  </w:style>
+  <w:style w:type="character" w:styleId="ListLabel255">
+    <w:name w:val="ListLabel 255"/>
+    <w:qFormat/>
+    <w:rPr>
+      <w:rFonts w:cs="OpenSymbol"/>
+      <w:u w:val="none"/>
+    </w:rPr>
+  </w:style>
+  <w:style w:type="character" w:styleId="ListLabel256">
+    <w:name w:val="ListLabel 256"/>
+    <w:qFormat/>
+    <w:rPr>
+      <w:rFonts w:cs="OpenSymbol"/>
+      <w:u w:val="none"/>
+    </w:rPr>
+  </w:style>
+  <w:style w:type="character" w:styleId="ListLabel257">
+    <w:name w:val="ListLabel 257"/>
+    <w:qFormat/>
+    <w:rPr>
+      <w:rFonts w:cs="OpenSymbol"/>
+      <w:u w:val="none"/>
+    </w:rPr>
+  </w:style>
+  <w:style w:type="character" w:styleId="ListLabel258">
+    <w:name w:val="ListLabel 258"/>
+    <w:qFormat/>
+    <w:rPr>
+      <w:rFonts w:cs="OpenSymbol"/>
+      <w:u w:val="none"/>
+    </w:rPr>
+  </w:style>
+  <w:style w:type="character" w:styleId="ListLabel259">
+    <w:name w:val="ListLabel 259"/>
+    <w:qFormat/>
+    <w:rPr>
+      <w:rFonts w:cs="OpenSymbol"/>
+      <w:u w:val="none"/>
+    </w:rPr>
+  </w:style>
+  <w:style w:type="character" w:styleId="ListLabel260">
+    <w:name w:val="ListLabel 260"/>
+    <w:qFormat/>
+    <w:rPr>
+      <w:rFonts w:cs="OpenSymbol"/>
+      <w:u w:val="none"/>
+    </w:rPr>
+  </w:style>
+  <w:style w:type="character" w:styleId="ListLabel261">
+    <w:name w:val="ListLabel 261"/>
+    <w:qFormat/>
+    <w:rPr>
+      <w:rFonts w:cs="OpenSymbol"/>
+      <w:u w:val="none"/>
+    </w:rPr>
+  </w:style>
+  <w:style w:type="character" w:styleId="ListLabel262">
+    <w:name w:val="ListLabel 262"/>
+    <w:qFormat/>
+    <w:rPr>
+      <w:rFonts w:cs="OpenSymbol"/>
+      <w:u w:val="none"/>
+    </w:rPr>
+  </w:style>
+  <w:style w:type="character" w:styleId="ListLabel263">
+    <w:name w:val="ListLabel 263"/>
+    <w:qFormat/>
+    <w:rPr>
+      <w:rFonts w:cs="OpenSymbol"/>
+      <w:u w:val="none"/>
+    </w:rPr>
+  </w:style>
+  <w:style w:type="character" w:styleId="ListLabel264">
+    <w:name w:val="ListLabel 264"/>
+    <w:qFormat/>
+    <w:rPr>
+      <w:rFonts w:cs="OpenSymbol"/>
+      <w:u w:val="none"/>
+    </w:rPr>
+  </w:style>
+  <w:style w:type="character" w:styleId="ListLabel265">
+    <w:name w:val="ListLabel 265"/>
+    <w:qFormat/>
+    <w:rPr>
+      <w:rFonts w:cs="OpenSymbol"/>
+      <w:u w:val="none"/>
+    </w:rPr>
+  </w:style>
+  <w:style w:type="character" w:styleId="ListLabel266">
+    <w:name w:val="ListLabel 266"/>
+    <w:qFormat/>
+    <w:rPr>
+      <w:rFonts w:cs="OpenSymbol"/>
+      <w:u w:val="none"/>
+    </w:rPr>
+  </w:style>
+  <w:style w:type="character" w:styleId="ListLabel267">
+    <w:name w:val="ListLabel 267"/>
+    <w:qFormat/>
+    <w:rPr>
+      <w:rFonts w:cs="OpenSymbol"/>
+      <w:u w:val="none"/>
+    </w:rPr>
+  </w:style>
+  <w:style w:type="character" w:styleId="ListLabel268">
+    <w:name w:val="ListLabel 268"/>
+    <w:qFormat/>
+    <w:rPr>
+      <w:rFonts w:cs="OpenSymbol"/>
+      <w:u w:val="none"/>
+    </w:rPr>
+  </w:style>
+  <w:style w:type="character" w:styleId="ListLabel269">
+    <w:name w:val="ListLabel 269"/>
+    <w:qFormat/>
+    <w:rPr>
+      <w:rFonts w:cs="OpenSymbol"/>
+      <w:u w:val="none"/>
+    </w:rPr>
+  </w:style>
+  <w:style w:type="character" w:styleId="ListLabel270">
+    <w:name w:val="ListLabel 270"/>
+    <w:qFormat/>
+    <w:rPr>
+      <w:rFonts w:cs="OpenSymbol"/>
+      <w:u w:val="none"/>
+    </w:rPr>
+  </w:style>
+  <w:style w:type="character" w:styleId="ListLabel271">
+    <w:name w:val="ListLabel 271"/>
+    <w:qFormat/>
+    <w:rPr>
+      <w:rFonts w:cs="OpenSymbol"/>
+      <w:u w:val="none"/>
+    </w:rPr>
+  </w:style>
+  <w:style w:type="character" w:styleId="ListLabel272">
+    <w:name w:val="ListLabel 272"/>
+    <w:qFormat/>
+    <w:rPr>
+      <w:rFonts w:cs="OpenSymbol"/>
+      <w:u w:val="none"/>
+    </w:rPr>
+  </w:style>
+  <w:style w:type="character" w:styleId="ListLabel273">
+    <w:name w:val="ListLabel 273"/>
+    <w:qFormat/>
+    <w:rPr>
+      <w:rFonts w:cs="OpenSymbol"/>
+      <w:u w:val="none"/>
+    </w:rPr>
+  </w:style>
+  <w:style w:type="character" w:styleId="ListLabel274">
+    <w:name w:val="ListLabel 274"/>
+    <w:qFormat/>
+    <w:rPr>
+      <w:rFonts w:cs="OpenSymbol"/>
+      <w:u w:val="none"/>
+    </w:rPr>
+  </w:style>
+  <w:style w:type="character" w:styleId="ListLabel275">
+    <w:name w:val="ListLabel 275"/>
+    <w:qFormat/>
+    <w:rPr>
+      <w:rFonts w:cs="OpenSymbol"/>
+      <w:u w:val="none"/>
+    </w:rPr>
+  </w:style>
+  <w:style w:type="character" w:styleId="ListLabel276">
+    <w:name w:val="ListLabel 276"/>
+    <w:qFormat/>
+    <w:rPr>
+      <w:rFonts w:cs="OpenSymbol"/>
+      <w:u w:val="none"/>
+    </w:rPr>
+  </w:style>
+  <w:style w:type="character" w:styleId="ListLabel277">
+    <w:name w:val="ListLabel 277"/>
+    <w:qFormat/>
+    <w:rPr>
+      <w:rFonts w:cs="OpenSymbol"/>
+      <w:u w:val="none"/>
+    </w:rPr>
+  </w:style>
+  <w:style w:type="character" w:styleId="ListLabel278">
+    <w:name w:val="ListLabel 278"/>
+    <w:qFormat/>
+    <w:rPr>
+      <w:rFonts w:cs="OpenSymbol"/>
+      <w:u w:val="none"/>
+    </w:rPr>
+  </w:style>
+  <w:style w:type="character" w:styleId="ListLabel279">
+    <w:name w:val="ListLabel 279"/>
+    <w:qFormat/>
+    <w:rPr>
+      <w:rFonts w:cs="OpenSymbol"/>
+      <w:u w:val="none"/>
+    </w:rPr>
+  </w:style>
+  <w:style w:type="character" w:styleId="ListLabel280">
+    <w:name w:val="ListLabel 280"/>
+    <w:qFormat/>
+    <w:rPr>
+      <w:rFonts w:cs="OpenSymbol"/>
+      <w:u w:val="none"/>
+    </w:rPr>
+  </w:style>
+  <w:style w:type="character" w:styleId="ListLabel281">
+    <w:name w:val="ListLabel 281"/>
+    <w:qFormat/>
+    <w:rPr>
+      <w:rFonts w:cs="OpenSymbol"/>
+      <w:u w:val="none"/>
+    </w:rPr>
+  </w:style>
+  <w:style w:type="character" w:styleId="ListLabel282">
+    <w:name w:val="ListLabel 282"/>
+    <w:qFormat/>
+    <w:rPr>
+      <w:rFonts w:cs="OpenSymbol"/>
+      <w:u w:val="none"/>
+    </w:rPr>
+  </w:style>
+  <w:style w:type="character" w:styleId="ListLabel283">
+    <w:name w:val="ListLabel 283"/>
+    <w:qFormat/>
+    <w:rPr>
+      <w:rFonts w:cs="OpenSymbol"/>
+      <w:u w:val="none"/>
+    </w:rPr>
+  </w:style>
+  <w:style w:type="character" w:styleId="ListLabel284">
+    <w:name w:val="ListLabel 284"/>
+    <w:qFormat/>
+    <w:rPr>
+      <w:rFonts w:cs="OpenSymbol"/>
+      <w:u w:val="none"/>
+    </w:rPr>
+  </w:style>
+  <w:style w:type="character" w:styleId="ListLabel285">
+    <w:name w:val="ListLabel 285"/>
+    <w:qFormat/>
+    <w:rPr>
+      <w:rFonts w:cs="OpenSymbol"/>
+      <w:u w:val="none"/>
+    </w:rPr>
+  </w:style>
+  <w:style w:type="character" w:styleId="ListLabel286">
+    <w:name w:val="ListLabel 286"/>
+    <w:qFormat/>
+    <w:rPr>
+      <w:rFonts w:cs="OpenSymbol"/>
+      <w:u w:val="none"/>
+    </w:rPr>
+  </w:style>
+  <w:style w:type="character" w:styleId="ListLabel287">
+    <w:name w:val="ListLabel 287"/>
+    <w:qFormat/>
+    <w:rPr>
+      <w:rFonts w:cs="OpenSymbol"/>
+      <w:u w:val="none"/>
+    </w:rPr>
+  </w:style>
+  <w:style w:type="character" w:styleId="ListLabel288">
+    <w:name w:val="ListLabel 288"/>
+    <w:qFormat/>
+    <w:rPr>
+      <w:rFonts w:cs="OpenSymbol"/>
+      <w:u w:val="none"/>
+    </w:rPr>
+  </w:style>
+  <w:style w:type="character" w:styleId="ListLabel289">
+    <w:name w:val="ListLabel 289"/>
+    <w:qFormat/>
+    <w:rPr>
+      <w:rFonts w:cs="OpenSymbol"/>
+      <w:u w:val="none"/>
+    </w:rPr>
+  </w:style>
+  <w:style w:type="character" w:styleId="ListLabel290">
+    <w:name w:val="ListLabel 290"/>
+    <w:qFormat/>
+    <w:rPr>
+      <w:rFonts w:cs="OpenSymbol"/>
+      <w:u w:val="none"/>
+    </w:rPr>
+  </w:style>
+  <w:style w:type="character" w:styleId="ListLabel291">
+    <w:name w:val="ListLabel 291"/>
+    <w:qFormat/>
+    <w:rPr>
+      <w:rFonts w:cs="OpenSymbol"/>
+      <w:u w:val="none"/>
+    </w:rPr>
+  </w:style>
+  <w:style w:type="character" w:styleId="ListLabel292">
+    <w:name w:val="ListLabel 292"/>
+    <w:qFormat/>
+    <w:rPr>
+      <w:rFonts w:cs="OpenSymbol"/>
+      <w:u w:val="none"/>
+    </w:rPr>
+  </w:style>
+  <w:style w:type="character" w:styleId="ListLabel293">
+    <w:name w:val="ListLabel 293"/>
+    <w:qFormat/>
+    <w:rPr>
+      <w:rFonts w:cs="OpenSymbol"/>
+      <w:u w:val="none"/>
+    </w:rPr>
+  </w:style>
+  <w:style w:type="character" w:styleId="ListLabel294">
+    <w:name w:val="ListLabel 294"/>
+    <w:qFormat/>
+    <w:rPr>
+      <w:rFonts w:cs="OpenSymbol"/>
+      <w:u w:val="none"/>
+    </w:rPr>
+  </w:style>
+  <w:style w:type="character" w:styleId="ListLabel295">
+    <w:name w:val="ListLabel 295"/>
+    <w:qFormat/>
+    <w:rPr>
+      <w:rFonts w:cs="OpenSymbol"/>
+      <w:u w:val="none"/>
+    </w:rPr>
+  </w:style>
+  <w:style w:type="character" w:styleId="ListLabel296">
+    <w:name w:val="ListLabel 296"/>
+    <w:qFormat/>
+    <w:rPr>
+      <w:rFonts w:cs="OpenSymbol"/>
+      <w:u w:val="none"/>
+    </w:rPr>
+  </w:style>
+  <w:style w:type="character" w:styleId="ListLabel297">
+    <w:name w:val="ListLabel 297"/>
     <w:qFormat/>
     <w:rPr>
       <w:rFonts w:cs="OpenSymbol"/>

</xml_diff>

<commit_message>
Add partial structural element style check
</commit_message>
<xml_diff>
--- a/src/test/resources/com/wa285/validator/History.docx
+++ b/src/test/resources/com/wa285/validator/History.docx
@@ -77,10 +77,17 @@
         <w:pStyle w:val="Normal"/>
         <w:spacing w:before="0" w:after="0"/>
         <w:jc w:val="left"/>
-        <w:rPr/>
-      </w:pPr>
-      <w:r>
-        <w:rPr/>
+        <w:rPr>
+          <w:b/>
+          <w:b/>
+          <w:bCs/>
+        </w:rPr>
+      </w:pPr>
+      <w:r>
+        <w:rPr>
+          <w:b/>
+          <w:bCs/>
+        </w:rPr>
         <w:t>СПИСОК ИСПОЛНИТЕЛЕЙ</w:t>
       </w:r>
     </w:p>

</xml_diff>